<commit_message>
Update Fattibilita.docx with analysis of e-commerce VR
</commit_message>
<xml_diff>
--- a/Fase_1/Fattibilita.docx
+++ b/Fase_1/Fattibilita.docx
@@ -8,7 +8,7 @@
           <w:noProof/>
         </w:rPr>
         <w:drawing>
-          <wp:anchor distT="0" distB="0" distL="114300" distR="114300" simplePos="0" relativeHeight="251658240" behindDoc="1" locked="0" layoutInCell="1" allowOverlap="1">
+          <wp:anchor distT="0" distB="0" distL="114300" distR="114300" simplePos="0" relativeHeight="251658240" behindDoc="1" locked="0" layoutInCell="1" allowOverlap="1" wp14:anchorId="370C8D7E" wp14:editId="779CF549">
             <wp:simplePos x="0" y="0"/>
             <wp:positionH relativeFrom="column">
               <wp:posOffset>0</wp:posOffset>
@@ -33,7 +33,7 @@
                     </pic:cNvPicPr>
                   </pic:nvPicPr>
                   <pic:blipFill>
-                    <a:blip r:embed="rId4">
+                    <a:blip r:embed="rId5">
                       <a:extLst>
                         <a:ext uri="{28A0092B-C50C-407E-A947-70E740481C1C}">
                           <a14:useLocalDpi xmlns:a14="http://schemas.microsoft.com/office/drawing/2010/main" val="0"/>
@@ -90,14 +90,12 @@
         </w:trPr>
         <w:tc>
           <w:tcPr>
-            <w:tcW w:w="12229" w:type="dxa"/>
+            <w:tcW w:w="11911" w:type="dxa"/>
           </w:tcPr>
           <w:p>
             <w:pPr>
               <w:ind w:left="720"/>
             </w:pPr>
-            <w:bookmarkStart w:id="0" w:name="_GoBack"/>
-            <w:bookmarkEnd w:id="0"/>
             <w:r>
               <w:rPr>
                 <w:noProof/>
@@ -106,9 +104,9 @@
               <mc:AlternateContent>
                 <mc:Choice Requires="wpg">
                   <w:drawing>
-                    <wp:inline distT="0" distB="0" distL="0" distR="0" wp14:anchorId="28CAE115" wp14:editId="0A299ECD">
-                      <wp:extent cx="6705601" cy="9212242"/>
-                      <wp:effectExtent l="0" t="0" r="0" b="8255"/>
+                    <wp:inline distT="0" distB="0" distL="0" distR="0" wp14:anchorId="5B7ADB8B" wp14:editId="76814659">
+                      <wp:extent cx="6629410" cy="4408366"/>
+                      <wp:effectExtent l="0" t="0" r="0" b="0"/>
                       <wp:docPr id="9" name="Gruppo 9" descr="Titolo e testo&#10;"/>
                       <wp:cNvGraphicFramePr/>
                       <a:graphic xmlns:a="http://schemas.openxmlformats.org/drawingml/2006/main">
@@ -118,9 +116,9 @@
                             <wpg:grpSpPr>
                               <a:xfrm>
                                 <a:off x="0" y="0"/>
-                                <a:ext cx="6705601" cy="9212242"/>
-                                <a:chOff x="0" y="209550"/>
-                                <a:chExt cx="6705601" cy="9212242"/>
+                                <a:ext cx="6629410" cy="4408366"/>
+                                <a:chOff x="76191" y="209550"/>
+                                <a:chExt cx="6629410" cy="4408366"/>
                               </a:xfrm>
                             </wpg:grpSpPr>
                             <wps:wsp>
@@ -150,6 +148,7 @@
                                       <w:pStyle w:val="Titolo"/>
                                       <w:rPr>
                                         <w:color w:val="000000" w:themeColor="text1"/>
+                                        <w:sz w:val="72"/>
                                         <w:szCs w:val="84"/>
                                         <w:lang w:val="en-US"/>
                                       </w:rPr>
@@ -157,10 +156,11 @@
                                     <w:r>
                                       <w:rPr>
                                         <w:color w:val="000000" w:themeColor="text1"/>
+                                        <w:sz w:val="72"/>
                                         <w:szCs w:val="84"/>
                                         <w:lang w:val="en-US"/>
                                       </w:rPr>
-                                      <w:t>STUDIO FATTIBILITÀ</w:t>
+                                      <w:t>ANALISI DI FATTIBILIÀ</w:t>
                                     </w:r>
                                   </w:p>
                                   <w:p>
@@ -171,7 +171,13 @@
                                       <w:rPr>
                                         <w:lang w:bidi="it-IT"/>
                                       </w:rPr>
-                                      <w:t>FASE 1.1</w:t>
+                                      <w:t xml:space="preserve">FASE </w:t>
+                                    </w:r>
+                                    <w:r>
+                                      <w:rPr>
+                                        <w:lang w:bidi="it-IT"/>
+                                      </w:rPr>
+                                      <w:t>1</w:t>
                                     </w:r>
                                   </w:p>
                                 </w:txbxContent>
@@ -246,48 +252,6 @@
                                 <a:noAutofit/>
                               </wps:bodyPr>
                             </wps:wsp>
-                            <wps:wsp>
-                              <wps:cNvPr id="8" name="Casella di testo 8"/>
-                              <wps:cNvSpPr txBox="1"/>
-                              <wps:spPr>
-                                <a:xfrm>
-                                  <a:off x="0" y="4866939"/>
-                                  <a:ext cx="6657975" cy="4554853"/>
-                                </a:xfrm>
-                                <a:prstGeom prst="rect">
-                                  <a:avLst/>
-                                </a:prstGeom>
-                                <a:solidFill>
-                                  <a:schemeClr val="lt1"/>
-                                </a:solidFill>
-                                <a:ln w="6350">
-                                  <a:noFill/>
-                                </a:ln>
-                              </wps:spPr>
-                              <wps:txbx>
-                                <w:txbxContent>
-                                  <w:p/>
-                                  <w:p>
-                                    <w:proofErr w:type="spellStart"/>
-                                    <w:proofErr w:type="gramStart"/>
-                                    <w:r>
-                                      <w:t>Tecnica,economica</w:t>
-                                    </w:r>
-                                    <w:proofErr w:type="spellEnd"/>
-                                    <w:proofErr w:type="gramEnd"/>
-                                    <w:r>
-                                      <w:t>(fondi?),</w:t>
-                                    </w:r>
-                                  </w:p>
-                                </w:txbxContent>
-                              </wps:txbx>
-                              <wps:bodyPr rot="0" spcFirstLastPara="0" vertOverflow="overflow" horzOverflow="overflow" vert="horz" wrap="square" lIns="91440" tIns="45720" rIns="91440" bIns="45720" numCol="1" spcCol="0" rtlCol="0" fromWordArt="0" anchor="t" anchorCtr="0" forceAA="0" compatLnSpc="1">
-                                <a:prstTxWarp prst="textNoShape">
-                                  <a:avLst/>
-                                </a:prstTxWarp>
-                                <a:noAutofit/>
-                              </wps:bodyPr>
-                            </wps:wsp>
                           </wpg:wgp>
                         </a:graphicData>
                       </a:graphic>
@@ -296,7 +260,7 @@
                 </mc:Choice>
                 <mc:Fallback>
                   <w:pict>
-                    <v:group w14:anchorId="28CAE115" id="Gruppo 9" o:spid="_x0000_s1026" alt="Titolo e testo&#10;" style="width:528pt;height:725.35pt;mso-position-horizontal-relative:char;mso-position-vertical-relative:line" coordorigin=",2095" coordsize="67056,92122" o:gfxdata="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">
+                    <v:group w14:anchorId="5B7ADB8B" id="Gruppo 9" o:spid="_x0000_s1026" alt="Titolo e testo&#10;" style="width:522pt;height:347.1pt;mso-position-horizontal-relative:char;mso-position-vertical-relative:line" coordorigin="761,2095" coordsize="66294,44083" o:gfxdata="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">
                       <v:shapetype id="_x0000_t202" coordsize="21600,21600" o:spt="202" path="m,l,21600r21600,l21600,xe">
                         <v:stroke joinstyle="miter"/>
                         <v:path gradientshapeok="t" o:connecttype="rect"/>
@@ -309,6 +273,7 @@
                                 <w:pStyle w:val="Titolo"/>
                                 <w:rPr>
                                   <w:color w:val="000000" w:themeColor="text1"/>
+                                  <w:sz w:val="72"/>
                                   <w:szCs w:val="84"/>
                                   <w:lang w:val="en-US"/>
                                 </w:rPr>
@@ -316,10 +281,11 @@
                               <w:r>
                                 <w:rPr>
                                   <w:color w:val="000000" w:themeColor="text1"/>
+                                  <w:sz w:val="72"/>
                                   <w:szCs w:val="84"/>
                                   <w:lang w:val="en-US"/>
                                 </w:rPr>
-                                <w:t>STUDIO FATTIBILITÀ</w:t>
+                                <w:t>ANALISI DI FATTIBILIÀ</w:t>
                               </w:r>
                             </w:p>
                             <w:p>
@@ -330,7 +296,13 @@
                                 <w:rPr>
                                   <w:lang w:bidi="it-IT"/>
                                 </w:rPr>
-                                <w:t>FASE 1.1</w:t>
+                                <w:t xml:space="preserve">FASE </w:t>
+                              </w:r>
+                              <w:r>
+                                <w:rPr>
+                                  <w:lang w:bidi="it-IT"/>
+                                </w:rPr>
+                                <w:t>1</w:t>
                               </w:r>
                             </w:p>
                           </w:txbxContent>
@@ -378,25 +350,6 @@
                           </w:txbxContent>
                         </v:textbox>
                       </v:shape>
-                      <v:shape id="Casella di testo 8" o:spid="_x0000_s1029" type="#_x0000_t202" style="position:absolute;top:48669;width:66579;height:45548;visibility:visible;mso-wrap-style:square;v-text-anchor:top" o:gfxdata="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" fillcolor="white [3201]" stroked="f" strokeweight=".5pt">
-                        <v:textbox>
-                          <w:txbxContent>
-                            <w:p/>
-                            <w:p>
-                              <w:proofErr w:type="spellStart"/>
-                              <w:proofErr w:type="gramStart"/>
-                              <w:r>
-                                <w:t>Tecnica,economica</w:t>
-                              </w:r>
-                              <w:proofErr w:type="spellEnd"/>
-                              <w:proofErr w:type="gramEnd"/>
-                              <w:r>
-                                <w:t>(fondi?),</w:t>
-                              </w:r>
-                            </w:p>
-                          </w:txbxContent>
-                        </v:textbox>
-                      </v:shape>
                       <w10:anchorlock/>
                     </v:group>
                   </w:pict>
@@ -412,26 +365,356 @@
         </w:trPr>
         <w:tc>
           <w:tcPr>
-            <w:tcW w:w="12229" w:type="dxa"/>
+            <w:tcW w:w="11911" w:type="dxa"/>
             <w:vAlign w:val="bottom"/>
           </w:tcPr>
           <w:p>
             <w:pPr>
-              <w:ind w:left="720"/>
-              <w:jc w:val="right"/>
+              <w:numPr>
+                <w:ilvl w:val="0"/>
+                <w:numId w:val="18"/>
+              </w:numPr>
             </w:pPr>
             <w:r>
               <w:rPr>
-                <w:lang w:bidi="it-IT"/>
+                <w:b/>
+                <w:bCs/>
               </w:rPr>
-              <w:t>Pa</w:t>
+              <w:t>Mercato di Riferimento:</w:t>
+            </w:r>
+          </w:p>
+          <w:p>
+            <w:pPr>
+              <w:numPr>
+                <w:ilvl w:val="1"/>
+                <w:numId w:val="18"/>
+              </w:numPr>
+            </w:pPr>
+            <w:r>
+              <w:t>I</w:t>
+            </w:r>
+            <w:r>
+              <w:t>l mercato di riferimento</w:t>
+            </w:r>
+            <w:r>
+              <w:t xml:space="preserve"> è il mondo della vendita on-line, questo progetto comprende tutta clientela che </w:t>
             </w:r>
             <w:r>
               <w:rPr>
+                <w:u w:val="single"/>
+              </w:rPr>
+              <w:t>a</w:t>
+            </w:r>
+            <w:bookmarkStart w:id="0" w:name="_GoBack"/>
+            <w:bookmarkEnd w:id="0"/>
+            <w:r>
+              <w:rPr>
+                <w:u w:val="single"/>
+              </w:rPr>
+              <w:t>cquista</w:t>
+            </w:r>
+            <w:r>
+              <w:t xml:space="preserve"> sui normali e-commerce  </w:t>
+            </w:r>
+            <w:r>
+              <w:t>. Chi sono i potenziali clienti? Quali sono le loro esigenze e comportamenti di acquisto?</w:t>
+            </w:r>
+          </w:p>
+          <w:p>
+            <w:pPr>
+              <w:numPr>
+                <w:ilvl w:val="0"/>
+                <w:numId w:val="18"/>
+              </w:numPr>
+            </w:pPr>
+            <w:r>
+              <w:rPr>
+                <w:b/>
+                <w:bCs/>
+              </w:rPr>
+              <w:t>Tecnologia e Piattaforme:</w:t>
+            </w:r>
+          </w:p>
+          <w:p>
+            <w:pPr>
+              <w:numPr>
+                <w:ilvl w:val="1"/>
+                <w:numId w:val="18"/>
+              </w:numPr>
+            </w:pPr>
+            <w:r>
+              <w:t>Scegli la tecnologia VR più adatta alle tue esigenze. Considera se vuoi un'esperienza VR completa o se desideri integrare elementi VR in un negozio online tradizionale.</w:t>
+            </w:r>
+          </w:p>
+          <w:p>
+            <w:pPr>
+              <w:numPr>
+                <w:ilvl w:val="1"/>
+                <w:numId w:val="18"/>
+              </w:numPr>
+            </w:pPr>
+            <w:r>
+              <w:t xml:space="preserve">Verifica la compatibilità con le principali piattaforme VR, come Oculus, HTC Vive, </w:t>
+            </w:r>
+            <w:proofErr w:type="spellStart"/>
+            <w:r>
+              <w:t>PlayStation</w:t>
+            </w:r>
+            <w:proofErr w:type="spellEnd"/>
+            <w:r>
+              <w:t xml:space="preserve"> VR, ecc.</w:t>
+            </w:r>
+          </w:p>
+          <w:p>
+            <w:pPr>
+              <w:numPr>
+                <w:ilvl w:val="0"/>
+                <w:numId w:val="18"/>
+              </w:numPr>
+            </w:pPr>
+            <w:r>
+              <w:rPr>
+                <w:b/>
+                <w:bCs/>
+              </w:rPr>
+              <w:t>Prodotti e Servizi:</w:t>
+            </w:r>
+          </w:p>
+          <w:p>
+            <w:pPr>
+              <w:numPr>
+                <w:ilvl w:val="1"/>
+                <w:numId w:val="18"/>
+              </w:numPr>
+            </w:pPr>
+            <w:r>
+              <w:t>Determina i prodotti o servizi che offrirai nel tuo e-commerce VR. Alcuni settori possono trarre maggiore beneficio dall'esperienza VR, come l'abbigliamento, il design d'interni o i giocattoli.</w:t>
+            </w:r>
+          </w:p>
+          <w:p>
+            <w:pPr>
+              <w:numPr>
+                <w:ilvl w:val="0"/>
+                <w:numId w:val="18"/>
+              </w:numPr>
+            </w:pPr>
+            <w:r>
+              <w:rPr>
+                <w:b/>
+                <w:bCs/>
+              </w:rPr>
+              <w:t>Esperienza Utente:</w:t>
+            </w:r>
+          </w:p>
+          <w:p>
+            <w:pPr>
+              <w:numPr>
+                <w:ilvl w:val="1"/>
+                <w:numId w:val="18"/>
+              </w:numPr>
+            </w:pPr>
+            <w:r>
+              <w:t>L'esperienza utente è cruciale. Assicurati che la navigazione e l'interazione nel tuo e-commerce VR siano intuitive e coinvolgenti.</w:t>
+            </w:r>
+          </w:p>
+          <w:p>
+            <w:pPr>
+              <w:numPr>
+                <w:ilvl w:val="1"/>
+                <w:numId w:val="18"/>
+              </w:numPr>
+            </w:pPr>
+            <w:r>
+              <w:t>Considera la possibilità di implementare funzionalità come la prova virtuale dei prodotti o l'interazione sociale tra gli utenti.</w:t>
+            </w:r>
+          </w:p>
+          <w:p>
+            <w:pPr>
+              <w:numPr>
+                <w:ilvl w:val="0"/>
+                <w:numId w:val="18"/>
+              </w:numPr>
+            </w:pPr>
+            <w:r>
+              <w:rPr>
+                <w:b/>
+                <w:bCs/>
+              </w:rPr>
+              <w:t>Costi di Sviluppo e Implementazione:</w:t>
+            </w:r>
+          </w:p>
+          <w:p>
+            <w:pPr>
+              <w:numPr>
+                <w:ilvl w:val="1"/>
+                <w:numId w:val="18"/>
+              </w:numPr>
+            </w:pPr>
+            <w:r>
+              <w:t>Stimare i costi associati allo sviluppo dell'e-commerce VR, inclusi quelli legati al software, hardware, sviluppatori e eventuali partnership con aziende VR già consolidate.</w:t>
+            </w:r>
+          </w:p>
+          <w:p>
+            <w:pPr>
+              <w:numPr>
+                <w:ilvl w:val="0"/>
+                <w:numId w:val="18"/>
+              </w:numPr>
+            </w:pPr>
+            <w:r>
+              <w:rPr>
+                <w:b/>
+                <w:bCs/>
+              </w:rPr>
+              <w:t>Marketing e Promozione:</w:t>
+            </w:r>
+          </w:p>
+          <w:p>
+            <w:pPr>
+              <w:numPr>
+                <w:ilvl w:val="1"/>
+                <w:numId w:val="18"/>
+              </w:numPr>
+            </w:pPr>
+            <w:r>
+              <w:t>Pianifica una strategia di marketing specifica per il tuo e-commerce VR. Potresti sfruttare la novità della tecnologia VR per attirare l'attenzione dei consumatori.</w:t>
+            </w:r>
+          </w:p>
+          <w:p>
+            <w:pPr>
+              <w:ind w:left="720"/>
+            </w:pPr>
+          </w:p>
+          <w:p>
+            <w:pPr>
+              <w:ind w:left="720"/>
+            </w:pPr>
+          </w:p>
+          <w:p>
+            <w:pPr>
+              <w:numPr>
+                <w:ilvl w:val="0"/>
+                <w:numId w:val="18"/>
+              </w:numPr>
+            </w:pPr>
+            <w:r>
+              <w:rPr>
+                <w:b/>
+                <w:bCs/>
+              </w:rPr>
+              <w:t>Integrazione con Sistemi Esistenti:</w:t>
+            </w:r>
+          </w:p>
+          <w:p>
+            <w:pPr>
+              <w:numPr>
+                <w:ilvl w:val="1"/>
+                <w:numId w:val="18"/>
+              </w:numPr>
+            </w:pPr>
+            <w:r>
+              <w:t>Valuta come il tuo e-commerce VR si integrerà con i sistemi esistenti, come il tuo sito web principale, gestione dell'inventario, sistemi di pagamento, ecc.</w:t>
+            </w:r>
+          </w:p>
+          <w:p>
+            <w:pPr>
+              <w:numPr>
+                <w:ilvl w:val="0"/>
+                <w:numId w:val="18"/>
+              </w:numPr>
+            </w:pPr>
+            <w:r>
+              <w:rPr>
+                <w:b/>
+                <w:bCs/>
+              </w:rPr>
+              <w:t>Sicurezza e Privacy:</w:t>
+            </w:r>
+          </w:p>
+          <w:p>
+            <w:pPr>
+              <w:numPr>
+                <w:ilvl w:val="1"/>
+                <w:numId w:val="18"/>
+              </w:numPr>
+            </w:pPr>
+            <w:r>
+              <w:t>Garantisci la sicurezza dei dati personali degli utenti e delle transazioni. La privacy è un aspetto critico, quindi assicurati di conformarti alle normative vigenti.</w:t>
+            </w:r>
+          </w:p>
+          <w:p>
+            <w:pPr>
+              <w:numPr>
+                <w:ilvl w:val="0"/>
+                <w:numId w:val="18"/>
+              </w:numPr>
+            </w:pPr>
+            <w:r>
+              <w:rPr>
+                <w:b/>
+                <w:bCs/>
+              </w:rPr>
+              <w:t>Supporto Tecnico:</w:t>
+            </w:r>
+          </w:p>
+          <w:p>
+            <w:pPr>
+              <w:numPr>
+                <w:ilvl w:val="1"/>
+                <w:numId w:val="18"/>
+              </w:numPr>
+            </w:pPr>
+            <w:r>
+              <w:t>Prevedi un sistema efficace di supporto tecnico per risolvere eventuali problemi che gli utenti potrebbero incontrare durante l'utilizzo del tuo e-commerce VR.</w:t>
+            </w:r>
+          </w:p>
+          <w:p>
+            <w:pPr>
+              <w:numPr>
+                <w:ilvl w:val="0"/>
+                <w:numId w:val="18"/>
+              </w:numPr>
+            </w:pPr>
+            <w:r>
+              <w:rPr>
+                <w:b/>
+                <w:bCs/>
+              </w:rPr>
+              <w:t>Analisi del Ritorno sugli Investimenti (ROI):</w:t>
+            </w:r>
+          </w:p>
+          <w:p>
+            <w:pPr>
+              <w:numPr>
+                <w:ilvl w:val="1"/>
+                <w:numId w:val="18"/>
+              </w:numPr>
+            </w:pPr>
+            <w:r>
+              <w:t>Valuta il possibile ritorno sugli investimenti nel medio e lungo termine. Considera fattori come l'adozione di mercato, la crescita prevista e la fedeltà dei clienti.</w:t>
+            </w:r>
+          </w:p>
+          <w:p/>
+          <w:p/>
+          <w:p/>
+          <w:p/>
+        </w:tc>
+      </w:tr>
+      <w:tr>
+        <w:trPr>
+          <w:trHeight w:val="80"/>
+        </w:trPr>
+        <w:tc>
+          <w:tcPr>
+            <w:tcW w:w="11911" w:type="dxa"/>
+            <w:vAlign w:val="bottom"/>
+          </w:tcPr>
+          <w:p>
+            <w:pPr>
+              <w:rPr>
                 <w:lang w:bidi="it-IT"/>
               </w:rPr>
-              <w:t>gina 1</w:t>
-            </w:r>
+            </w:pPr>
           </w:p>
         </w:tc>
       </w:tr>
@@ -445,6 +728,2197 @@
     </w:sectPr>
   </w:body>
 </w:document>
+</file>
+
+<file path=word/numbering.xml><?xml version="1.0" encoding="utf-8"?>
+<w:numbering xmlns:wpc="http://schemas.microsoft.com/office/word/2010/wordprocessingCanvas" xmlns:cx="http://schemas.microsoft.com/office/drawing/2014/chartex" xmlns:cx1="http://schemas.microsoft.com/office/drawing/2015/9/8/chartex" xmlns:cx2="http://schemas.microsoft.com/office/drawing/2015/10/21/chartex" xmlns:cx3="http://schemas.microsoft.com/office/drawing/2016/5/9/chartex" xmlns:cx4="http://schemas.microsoft.com/office/drawing/2016/5/10/chartex" xmlns:cx5="http://schemas.microsoft.com/office/drawing/2016/5/11/chartex" xmlns:cx6="http://schemas.microsoft.com/office/drawing/2016/5/12/chartex" xmlns:cx7="http://schemas.microsoft.com/office/drawing/2016/5/13/chartex" xmlns:cx8="http://schemas.microsoft.com/office/drawing/2016/5/14/chartex" xmlns:mc="http://schemas.openxmlformats.org/markup-compatibility/2006" xmlns:aink="http://schemas.microsoft.com/office/drawing/2016/ink" xmlns:am3d="http://schemas.microsoft.com/office/drawing/2017/model3d" xmlns:o="urn:schemas-microsoft-com:office:office" xmlns:r="http://schemas.openxmlformats.org/officeDocument/2006/relationships" xmlns:m="http://schemas.openxmlformats.org/officeDocument/2006/math" xmlns:v="urn:schemas-microsoft-com:vml" xmlns:wp14="http://schemas.microsoft.com/office/word/2010/wordprocessingDrawing" xmlns:wp="http://schemas.openxmlformats.org/drawingml/2006/wordprocessingDrawing" xmlns:w10="urn:schemas-microsoft-com:office:word" xmlns:w="http://schemas.openxmlformats.org/wordprocessingml/2006/main" xmlns:w14="http://schemas.microsoft.com/office/word/2010/wordml" xmlns:w15="http://schemas.microsoft.com/office/word/2012/wordml" xmlns:w16cid="http://schemas.microsoft.com/office/word/2016/wordml/cid" xmlns:w16se="http://schemas.microsoft.com/office/word/2015/wordml/symex" xmlns:wpg="http://schemas.microsoft.com/office/word/2010/wordprocessingGroup" xmlns:wpi="http://schemas.microsoft.com/office/word/2010/wordprocessingInk" xmlns:wne="http://schemas.microsoft.com/office/word/2006/wordml" xmlns:wps="http://schemas.microsoft.com/office/word/2010/wordprocessingShape" mc:Ignorable="w14 w15 w16se w16cid wp14">
+  <w:abstractNum w:abstractNumId="0" w15:restartNumberingAfterBreak="0">
+    <w:nsid w:val="04137740"/>
+    <w:multiLevelType w:val="hybridMultilevel"/>
+    <w:tmpl w:val="5C9C62DC"/>
+    <w:lvl w:ilvl="0" w:tplc="BF304102">
+      <w:numFmt w:val="bullet"/>
+      <w:lvlText w:val="-"/>
+      <w:lvlJc w:val="left"/>
+      <w:pPr>
+        <w:ind w:left="720" w:hanging="360"/>
+      </w:pPr>
+      <w:rPr>
+        <w:rFonts w:ascii="Calibri" w:eastAsiaTheme="minorHAnsi" w:hAnsi="Calibri" w:cs="Calibri" w:hint="default"/>
+      </w:rPr>
+    </w:lvl>
+    <w:lvl w:ilvl="1" w:tplc="04100003" w:tentative="1">
+      <w:start w:val="1"/>
+      <w:numFmt w:val="bullet"/>
+      <w:lvlText w:val="o"/>
+      <w:lvlJc w:val="left"/>
+      <w:pPr>
+        <w:ind w:left="1440" w:hanging="360"/>
+      </w:pPr>
+      <w:rPr>
+        <w:rFonts w:ascii="Courier New" w:hAnsi="Courier New" w:cs="Courier New" w:hint="default"/>
+      </w:rPr>
+    </w:lvl>
+    <w:lvl w:ilvl="2" w:tplc="04100005" w:tentative="1">
+      <w:start w:val="1"/>
+      <w:numFmt w:val="bullet"/>
+      <w:lvlText w:val=""/>
+      <w:lvlJc w:val="left"/>
+      <w:pPr>
+        <w:ind w:left="2160" w:hanging="360"/>
+      </w:pPr>
+      <w:rPr>
+        <w:rFonts w:ascii="Wingdings" w:hAnsi="Wingdings" w:hint="default"/>
+      </w:rPr>
+    </w:lvl>
+    <w:lvl w:ilvl="3" w:tplc="04100001" w:tentative="1">
+      <w:start w:val="1"/>
+      <w:numFmt w:val="bullet"/>
+      <w:lvlText w:val=""/>
+      <w:lvlJc w:val="left"/>
+      <w:pPr>
+        <w:ind w:left="2880" w:hanging="360"/>
+      </w:pPr>
+      <w:rPr>
+        <w:rFonts w:ascii="Symbol" w:hAnsi="Symbol" w:hint="default"/>
+      </w:rPr>
+    </w:lvl>
+    <w:lvl w:ilvl="4" w:tplc="04100003" w:tentative="1">
+      <w:start w:val="1"/>
+      <w:numFmt w:val="bullet"/>
+      <w:lvlText w:val="o"/>
+      <w:lvlJc w:val="left"/>
+      <w:pPr>
+        <w:ind w:left="3600" w:hanging="360"/>
+      </w:pPr>
+      <w:rPr>
+        <w:rFonts w:ascii="Courier New" w:hAnsi="Courier New" w:cs="Courier New" w:hint="default"/>
+      </w:rPr>
+    </w:lvl>
+    <w:lvl w:ilvl="5" w:tplc="04100005" w:tentative="1">
+      <w:start w:val="1"/>
+      <w:numFmt w:val="bullet"/>
+      <w:lvlText w:val=""/>
+      <w:lvlJc w:val="left"/>
+      <w:pPr>
+        <w:ind w:left="4320" w:hanging="360"/>
+      </w:pPr>
+      <w:rPr>
+        <w:rFonts w:ascii="Wingdings" w:hAnsi="Wingdings" w:hint="default"/>
+      </w:rPr>
+    </w:lvl>
+    <w:lvl w:ilvl="6" w:tplc="04100001" w:tentative="1">
+      <w:start w:val="1"/>
+      <w:numFmt w:val="bullet"/>
+      <w:lvlText w:val=""/>
+      <w:lvlJc w:val="left"/>
+      <w:pPr>
+        <w:ind w:left="5040" w:hanging="360"/>
+      </w:pPr>
+      <w:rPr>
+        <w:rFonts w:ascii="Symbol" w:hAnsi="Symbol" w:hint="default"/>
+      </w:rPr>
+    </w:lvl>
+    <w:lvl w:ilvl="7" w:tplc="04100003" w:tentative="1">
+      <w:start w:val="1"/>
+      <w:numFmt w:val="bullet"/>
+      <w:lvlText w:val="o"/>
+      <w:lvlJc w:val="left"/>
+      <w:pPr>
+        <w:ind w:left="5760" w:hanging="360"/>
+      </w:pPr>
+      <w:rPr>
+        <w:rFonts w:ascii="Courier New" w:hAnsi="Courier New" w:cs="Courier New" w:hint="default"/>
+      </w:rPr>
+    </w:lvl>
+    <w:lvl w:ilvl="8" w:tplc="04100005" w:tentative="1">
+      <w:start w:val="1"/>
+      <w:numFmt w:val="bullet"/>
+      <w:lvlText w:val=""/>
+      <w:lvlJc w:val="left"/>
+      <w:pPr>
+        <w:ind w:left="6480" w:hanging="360"/>
+      </w:pPr>
+      <w:rPr>
+        <w:rFonts w:ascii="Wingdings" w:hAnsi="Wingdings" w:hint="default"/>
+      </w:rPr>
+    </w:lvl>
+  </w:abstractNum>
+  <w:abstractNum w:abstractNumId="1" w15:restartNumberingAfterBreak="0">
+    <w:nsid w:val="11395B57"/>
+    <w:multiLevelType w:val="multilevel"/>
+    <w:tmpl w:val="B6C06B7C"/>
+    <w:lvl w:ilvl="0">
+      <w:start w:val="1"/>
+      <w:numFmt w:val="bullet"/>
+      <w:lvlText w:val=""/>
+      <w:lvlJc w:val="left"/>
+      <w:pPr>
+        <w:tabs>
+          <w:tab w:val="num" w:pos="720"/>
+        </w:tabs>
+        <w:ind w:left="720" w:hanging="360"/>
+      </w:pPr>
+      <w:rPr>
+        <w:rFonts w:ascii="Symbol" w:hAnsi="Symbol" w:hint="default"/>
+        <w:sz w:val="20"/>
+      </w:rPr>
+    </w:lvl>
+    <w:lvl w:ilvl="1" w:tentative="1">
+      <w:start w:val="1"/>
+      <w:numFmt w:val="bullet"/>
+      <w:lvlText w:val=""/>
+      <w:lvlJc w:val="left"/>
+      <w:pPr>
+        <w:tabs>
+          <w:tab w:val="num" w:pos="1440"/>
+        </w:tabs>
+        <w:ind w:left="1440" w:hanging="360"/>
+      </w:pPr>
+      <w:rPr>
+        <w:rFonts w:ascii="Symbol" w:hAnsi="Symbol" w:hint="default"/>
+        <w:sz w:val="20"/>
+      </w:rPr>
+    </w:lvl>
+    <w:lvl w:ilvl="2" w:tentative="1">
+      <w:start w:val="1"/>
+      <w:numFmt w:val="bullet"/>
+      <w:lvlText w:val=""/>
+      <w:lvlJc w:val="left"/>
+      <w:pPr>
+        <w:tabs>
+          <w:tab w:val="num" w:pos="2160"/>
+        </w:tabs>
+        <w:ind w:left="2160" w:hanging="360"/>
+      </w:pPr>
+      <w:rPr>
+        <w:rFonts w:ascii="Symbol" w:hAnsi="Symbol" w:hint="default"/>
+        <w:sz w:val="20"/>
+      </w:rPr>
+    </w:lvl>
+    <w:lvl w:ilvl="3" w:tentative="1">
+      <w:start w:val="1"/>
+      <w:numFmt w:val="bullet"/>
+      <w:lvlText w:val=""/>
+      <w:lvlJc w:val="left"/>
+      <w:pPr>
+        <w:tabs>
+          <w:tab w:val="num" w:pos="2880"/>
+        </w:tabs>
+        <w:ind w:left="2880" w:hanging="360"/>
+      </w:pPr>
+      <w:rPr>
+        <w:rFonts w:ascii="Symbol" w:hAnsi="Symbol" w:hint="default"/>
+        <w:sz w:val="20"/>
+      </w:rPr>
+    </w:lvl>
+    <w:lvl w:ilvl="4" w:tentative="1">
+      <w:start w:val="1"/>
+      <w:numFmt w:val="bullet"/>
+      <w:lvlText w:val=""/>
+      <w:lvlJc w:val="left"/>
+      <w:pPr>
+        <w:tabs>
+          <w:tab w:val="num" w:pos="3600"/>
+        </w:tabs>
+        <w:ind w:left="3600" w:hanging="360"/>
+      </w:pPr>
+      <w:rPr>
+        <w:rFonts w:ascii="Symbol" w:hAnsi="Symbol" w:hint="default"/>
+        <w:sz w:val="20"/>
+      </w:rPr>
+    </w:lvl>
+    <w:lvl w:ilvl="5" w:tentative="1">
+      <w:start w:val="1"/>
+      <w:numFmt w:val="bullet"/>
+      <w:lvlText w:val=""/>
+      <w:lvlJc w:val="left"/>
+      <w:pPr>
+        <w:tabs>
+          <w:tab w:val="num" w:pos="4320"/>
+        </w:tabs>
+        <w:ind w:left="4320" w:hanging="360"/>
+      </w:pPr>
+      <w:rPr>
+        <w:rFonts w:ascii="Symbol" w:hAnsi="Symbol" w:hint="default"/>
+        <w:sz w:val="20"/>
+      </w:rPr>
+    </w:lvl>
+    <w:lvl w:ilvl="6" w:tentative="1">
+      <w:start w:val="1"/>
+      <w:numFmt w:val="bullet"/>
+      <w:lvlText w:val=""/>
+      <w:lvlJc w:val="left"/>
+      <w:pPr>
+        <w:tabs>
+          <w:tab w:val="num" w:pos="5040"/>
+        </w:tabs>
+        <w:ind w:left="5040" w:hanging="360"/>
+      </w:pPr>
+      <w:rPr>
+        <w:rFonts w:ascii="Symbol" w:hAnsi="Symbol" w:hint="default"/>
+        <w:sz w:val="20"/>
+      </w:rPr>
+    </w:lvl>
+    <w:lvl w:ilvl="7" w:tentative="1">
+      <w:start w:val="1"/>
+      <w:numFmt w:val="bullet"/>
+      <w:lvlText w:val=""/>
+      <w:lvlJc w:val="left"/>
+      <w:pPr>
+        <w:tabs>
+          <w:tab w:val="num" w:pos="5760"/>
+        </w:tabs>
+        <w:ind w:left="5760" w:hanging="360"/>
+      </w:pPr>
+      <w:rPr>
+        <w:rFonts w:ascii="Symbol" w:hAnsi="Symbol" w:hint="default"/>
+        <w:sz w:val="20"/>
+      </w:rPr>
+    </w:lvl>
+    <w:lvl w:ilvl="8" w:tentative="1">
+      <w:start w:val="1"/>
+      <w:numFmt w:val="bullet"/>
+      <w:lvlText w:val=""/>
+      <w:lvlJc w:val="left"/>
+      <w:pPr>
+        <w:tabs>
+          <w:tab w:val="num" w:pos="6480"/>
+        </w:tabs>
+        <w:ind w:left="6480" w:hanging="360"/>
+      </w:pPr>
+      <w:rPr>
+        <w:rFonts w:ascii="Symbol" w:hAnsi="Symbol" w:hint="default"/>
+        <w:sz w:val="20"/>
+      </w:rPr>
+    </w:lvl>
+  </w:abstractNum>
+  <w:abstractNum w:abstractNumId="2" w15:restartNumberingAfterBreak="0">
+    <w:nsid w:val="142215B0"/>
+    <w:multiLevelType w:val="hybridMultilevel"/>
+    <w:tmpl w:val="6C3CC9D8"/>
+    <w:lvl w:ilvl="0" w:tplc="BF304102">
+      <w:numFmt w:val="bullet"/>
+      <w:lvlText w:val="-"/>
+      <w:lvlJc w:val="left"/>
+      <w:pPr>
+        <w:ind w:left="720" w:hanging="360"/>
+      </w:pPr>
+      <w:rPr>
+        <w:rFonts w:ascii="Calibri" w:eastAsiaTheme="minorHAnsi" w:hAnsi="Calibri" w:cs="Calibri" w:hint="default"/>
+      </w:rPr>
+    </w:lvl>
+    <w:lvl w:ilvl="1" w:tplc="04100003" w:tentative="1">
+      <w:start w:val="1"/>
+      <w:numFmt w:val="bullet"/>
+      <w:lvlText w:val="o"/>
+      <w:lvlJc w:val="left"/>
+      <w:pPr>
+        <w:ind w:left="1440" w:hanging="360"/>
+      </w:pPr>
+      <w:rPr>
+        <w:rFonts w:ascii="Courier New" w:hAnsi="Courier New" w:cs="Courier New" w:hint="default"/>
+      </w:rPr>
+    </w:lvl>
+    <w:lvl w:ilvl="2" w:tplc="04100005" w:tentative="1">
+      <w:start w:val="1"/>
+      <w:numFmt w:val="bullet"/>
+      <w:lvlText w:val=""/>
+      <w:lvlJc w:val="left"/>
+      <w:pPr>
+        <w:ind w:left="2160" w:hanging="360"/>
+      </w:pPr>
+      <w:rPr>
+        <w:rFonts w:ascii="Wingdings" w:hAnsi="Wingdings" w:hint="default"/>
+      </w:rPr>
+    </w:lvl>
+    <w:lvl w:ilvl="3" w:tplc="04100001" w:tentative="1">
+      <w:start w:val="1"/>
+      <w:numFmt w:val="bullet"/>
+      <w:lvlText w:val=""/>
+      <w:lvlJc w:val="left"/>
+      <w:pPr>
+        <w:ind w:left="2880" w:hanging="360"/>
+      </w:pPr>
+      <w:rPr>
+        <w:rFonts w:ascii="Symbol" w:hAnsi="Symbol" w:hint="default"/>
+      </w:rPr>
+    </w:lvl>
+    <w:lvl w:ilvl="4" w:tplc="04100003" w:tentative="1">
+      <w:start w:val="1"/>
+      <w:numFmt w:val="bullet"/>
+      <w:lvlText w:val="o"/>
+      <w:lvlJc w:val="left"/>
+      <w:pPr>
+        <w:ind w:left="3600" w:hanging="360"/>
+      </w:pPr>
+      <w:rPr>
+        <w:rFonts w:ascii="Courier New" w:hAnsi="Courier New" w:cs="Courier New" w:hint="default"/>
+      </w:rPr>
+    </w:lvl>
+    <w:lvl w:ilvl="5" w:tplc="04100005" w:tentative="1">
+      <w:start w:val="1"/>
+      <w:numFmt w:val="bullet"/>
+      <w:lvlText w:val=""/>
+      <w:lvlJc w:val="left"/>
+      <w:pPr>
+        <w:ind w:left="4320" w:hanging="360"/>
+      </w:pPr>
+      <w:rPr>
+        <w:rFonts w:ascii="Wingdings" w:hAnsi="Wingdings" w:hint="default"/>
+      </w:rPr>
+    </w:lvl>
+    <w:lvl w:ilvl="6" w:tplc="04100001" w:tentative="1">
+      <w:start w:val="1"/>
+      <w:numFmt w:val="bullet"/>
+      <w:lvlText w:val=""/>
+      <w:lvlJc w:val="left"/>
+      <w:pPr>
+        <w:ind w:left="5040" w:hanging="360"/>
+      </w:pPr>
+      <w:rPr>
+        <w:rFonts w:ascii="Symbol" w:hAnsi="Symbol" w:hint="default"/>
+      </w:rPr>
+    </w:lvl>
+    <w:lvl w:ilvl="7" w:tplc="04100003" w:tentative="1">
+      <w:start w:val="1"/>
+      <w:numFmt w:val="bullet"/>
+      <w:lvlText w:val="o"/>
+      <w:lvlJc w:val="left"/>
+      <w:pPr>
+        <w:ind w:left="5760" w:hanging="360"/>
+      </w:pPr>
+      <w:rPr>
+        <w:rFonts w:ascii="Courier New" w:hAnsi="Courier New" w:cs="Courier New" w:hint="default"/>
+      </w:rPr>
+    </w:lvl>
+    <w:lvl w:ilvl="8" w:tplc="04100005" w:tentative="1">
+      <w:start w:val="1"/>
+      <w:numFmt w:val="bullet"/>
+      <w:lvlText w:val=""/>
+      <w:lvlJc w:val="left"/>
+      <w:pPr>
+        <w:ind w:left="6480" w:hanging="360"/>
+      </w:pPr>
+      <w:rPr>
+        <w:rFonts w:ascii="Wingdings" w:hAnsi="Wingdings" w:hint="default"/>
+      </w:rPr>
+    </w:lvl>
+  </w:abstractNum>
+  <w:abstractNum w:abstractNumId="3" w15:restartNumberingAfterBreak="0">
+    <w:nsid w:val="1AC41010"/>
+    <w:multiLevelType w:val="multilevel"/>
+    <w:tmpl w:val="B3207D82"/>
+    <w:lvl w:ilvl="0">
+      <w:start w:val="1"/>
+      <w:numFmt w:val="bullet"/>
+      <w:lvlText w:val=""/>
+      <w:lvlJc w:val="left"/>
+      <w:pPr>
+        <w:tabs>
+          <w:tab w:val="num" w:pos="720"/>
+        </w:tabs>
+        <w:ind w:left="720" w:hanging="360"/>
+      </w:pPr>
+      <w:rPr>
+        <w:rFonts w:ascii="Symbol" w:hAnsi="Symbol" w:hint="default"/>
+        <w:sz w:val="20"/>
+      </w:rPr>
+    </w:lvl>
+    <w:lvl w:ilvl="1" w:tentative="1">
+      <w:start w:val="1"/>
+      <w:numFmt w:val="bullet"/>
+      <w:lvlText w:val=""/>
+      <w:lvlJc w:val="left"/>
+      <w:pPr>
+        <w:tabs>
+          <w:tab w:val="num" w:pos="1440"/>
+        </w:tabs>
+        <w:ind w:left="1440" w:hanging="360"/>
+      </w:pPr>
+      <w:rPr>
+        <w:rFonts w:ascii="Symbol" w:hAnsi="Symbol" w:hint="default"/>
+        <w:sz w:val="20"/>
+      </w:rPr>
+    </w:lvl>
+    <w:lvl w:ilvl="2" w:tentative="1">
+      <w:start w:val="1"/>
+      <w:numFmt w:val="bullet"/>
+      <w:lvlText w:val=""/>
+      <w:lvlJc w:val="left"/>
+      <w:pPr>
+        <w:tabs>
+          <w:tab w:val="num" w:pos="2160"/>
+        </w:tabs>
+        <w:ind w:left="2160" w:hanging="360"/>
+      </w:pPr>
+      <w:rPr>
+        <w:rFonts w:ascii="Symbol" w:hAnsi="Symbol" w:hint="default"/>
+        <w:sz w:val="20"/>
+      </w:rPr>
+    </w:lvl>
+    <w:lvl w:ilvl="3" w:tentative="1">
+      <w:start w:val="1"/>
+      <w:numFmt w:val="bullet"/>
+      <w:lvlText w:val=""/>
+      <w:lvlJc w:val="left"/>
+      <w:pPr>
+        <w:tabs>
+          <w:tab w:val="num" w:pos="2880"/>
+        </w:tabs>
+        <w:ind w:left="2880" w:hanging="360"/>
+      </w:pPr>
+      <w:rPr>
+        <w:rFonts w:ascii="Symbol" w:hAnsi="Symbol" w:hint="default"/>
+        <w:sz w:val="20"/>
+      </w:rPr>
+    </w:lvl>
+    <w:lvl w:ilvl="4" w:tentative="1">
+      <w:start w:val="1"/>
+      <w:numFmt w:val="bullet"/>
+      <w:lvlText w:val=""/>
+      <w:lvlJc w:val="left"/>
+      <w:pPr>
+        <w:tabs>
+          <w:tab w:val="num" w:pos="3600"/>
+        </w:tabs>
+        <w:ind w:left="3600" w:hanging="360"/>
+      </w:pPr>
+      <w:rPr>
+        <w:rFonts w:ascii="Symbol" w:hAnsi="Symbol" w:hint="default"/>
+        <w:sz w:val="20"/>
+      </w:rPr>
+    </w:lvl>
+    <w:lvl w:ilvl="5" w:tentative="1">
+      <w:start w:val="1"/>
+      <w:numFmt w:val="bullet"/>
+      <w:lvlText w:val=""/>
+      <w:lvlJc w:val="left"/>
+      <w:pPr>
+        <w:tabs>
+          <w:tab w:val="num" w:pos="4320"/>
+        </w:tabs>
+        <w:ind w:left="4320" w:hanging="360"/>
+      </w:pPr>
+      <w:rPr>
+        <w:rFonts w:ascii="Symbol" w:hAnsi="Symbol" w:hint="default"/>
+        <w:sz w:val="20"/>
+      </w:rPr>
+    </w:lvl>
+    <w:lvl w:ilvl="6" w:tentative="1">
+      <w:start w:val="1"/>
+      <w:numFmt w:val="bullet"/>
+      <w:lvlText w:val=""/>
+      <w:lvlJc w:val="left"/>
+      <w:pPr>
+        <w:tabs>
+          <w:tab w:val="num" w:pos="5040"/>
+        </w:tabs>
+        <w:ind w:left="5040" w:hanging="360"/>
+      </w:pPr>
+      <w:rPr>
+        <w:rFonts w:ascii="Symbol" w:hAnsi="Symbol" w:hint="default"/>
+        <w:sz w:val="20"/>
+      </w:rPr>
+    </w:lvl>
+    <w:lvl w:ilvl="7" w:tentative="1">
+      <w:start w:val="1"/>
+      <w:numFmt w:val="bullet"/>
+      <w:lvlText w:val=""/>
+      <w:lvlJc w:val="left"/>
+      <w:pPr>
+        <w:tabs>
+          <w:tab w:val="num" w:pos="5760"/>
+        </w:tabs>
+        <w:ind w:left="5760" w:hanging="360"/>
+      </w:pPr>
+      <w:rPr>
+        <w:rFonts w:ascii="Symbol" w:hAnsi="Symbol" w:hint="default"/>
+        <w:sz w:val="20"/>
+      </w:rPr>
+    </w:lvl>
+    <w:lvl w:ilvl="8" w:tentative="1">
+      <w:start w:val="1"/>
+      <w:numFmt w:val="bullet"/>
+      <w:lvlText w:val=""/>
+      <w:lvlJc w:val="left"/>
+      <w:pPr>
+        <w:tabs>
+          <w:tab w:val="num" w:pos="6480"/>
+        </w:tabs>
+        <w:ind w:left="6480" w:hanging="360"/>
+      </w:pPr>
+      <w:rPr>
+        <w:rFonts w:ascii="Symbol" w:hAnsi="Symbol" w:hint="default"/>
+        <w:sz w:val="20"/>
+      </w:rPr>
+    </w:lvl>
+  </w:abstractNum>
+  <w:abstractNum w:abstractNumId="4" w15:restartNumberingAfterBreak="0">
+    <w:nsid w:val="220C7065"/>
+    <w:multiLevelType w:val="hybridMultilevel"/>
+    <w:tmpl w:val="4328BC44"/>
+    <w:lvl w:ilvl="0" w:tplc="BF304102">
+      <w:numFmt w:val="bullet"/>
+      <w:lvlText w:val="-"/>
+      <w:lvlJc w:val="left"/>
+      <w:pPr>
+        <w:ind w:left="1466" w:hanging="360"/>
+      </w:pPr>
+      <w:rPr>
+        <w:rFonts w:ascii="Calibri" w:eastAsiaTheme="minorHAnsi" w:hAnsi="Calibri" w:cs="Calibri" w:hint="default"/>
+      </w:rPr>
+    </w:lvl>
+    <w:lvl w:ilvl="1" w:tplc="04100003" w:tentative="1">
+      <w:start w:val="1"/>
+      <w:numFmt w:val="bullet"/>
+      <w:lvlText w:val="o"/>
+      <w:lvlJc w:val="left"/>
+      <w:pPr>
+        <w:ind w:left="2186" w:hanging="360"/>
+      </w:pPr>
+      <w:rPr>
+        <w:rFonts w:ascii="Courier New" w:hAnsi="Courier New" w:cs="Courier New" w:hint="default"/>
+      </w:rPr>
+    </w:lvl>
+    <w:lvl w:ilvl="2" w:tplc="04100005" w:tentative="1">
+      <w:start w:val="1"/>
+      <w:numFmt w:val="bullet"/>
+      <w:lvlText w:val=""/>
+      <w:lvlJc w:val="left"/>
+      <w:pPr>
+        <w:ind w:left="2906" w:hanging="360"/>
+      </w:pPr>
+      <w:rPr>
+        <w:rFonts w:ascii="Wingdings" w:hAnsi="Wingdings" w:hint="default"/>
+      </w:rPr>
+    </w:lvl>
+    <w:lvl w:ilvl="3" w:tplc="04100001" w:tentative="1">
+      <w:start w:val="1"/>
+      <w:numFmt w:val="bullet"/>
+      <w:lvlText w:val=""/>
+      <w:lvlJc w:val="left"/>
+      <w:pPr>
+        <w:ind w:left="3626" w:hanging="360"/>
+      </w:pPr>
+      <w:rPr>
+        <w:rFonts w:ascii="Symbol" w:hAnsi="Symbol" w:hint="default"/>
+      </w:rPr>
+    </w:lvl>
+    <w:lvl w:ilvl="4" w:tplc="04100003" w:tentative="1">
+      <w:start w:val="1"/>
+      <w:numFmt w:val="bullet"/>
+      <w:lvlText w:val="o"/>
+      <w:lvlJc w:val="left"/>
+      <w:pPr>
+        <w:ind w:left="4346" w:hanging="360"/>
+      </w:pPr>
+      <w:rPr>
+        <w:rFonts w:ascii="Courier New" w:hAnsi="Courier New" w:cs="Courier New" w:hint="default"/>
+      </w:rPr>
+    </w:lvl>
+    <w:lvl w:ilvl="5" w:tplc="04100005" w:tentative="1">
+      <w:start w:val="1"/>
+      <w:numFmt w:val="bullet"/>
+      <w:lvlText w:val=""/>
+      <w:lvlJc w:val="left"/>
+      <w:pPr>
+        <w:ind w:left="5066" w:hanging="360"/>
+      </w:pPr>
+      <w:rPr>
+        <w:rFonts w:ascii="Wingdings" w:hAnsi="Wingdings" w:hint="default"/>
+      </w:rPr>
+    </w:lvl>
+    <w:lvl w:ilvl="6" w:tplc="04100001" w:tentative="1">
+      <w:start w:val="1"/>
+      <w:numFmt w:val="bullet"/>
+      <w:lvlText w:val=""/>
+      <w:lvlJc w:val="left"/>
+      <w:pPr>
+        <w:ind w:left="5786" w:hanging="360"/>
+      </w:pPr>
+      <w:rPr>
+        <w:rFonts w:ascii="Symbol" w:hAnsi="Symbol" w:hint="default"/>
+      </w:rPr>
+    </w:lvl>
+    <w:lvl w:ilvl="7" w:tplc="04100003" w:tentative="1">
+      <w:start w:val="1"/>
+      <w:numFmt w:val="bullet"/>
+      <w:lvlText w:val="o"/>
+      <w:lvlJc w:val="left"/>
+      <w:pPr>
+        <w:ind w:left="6506" w:hanging="360"/>
+      </w:pPr>
+      <w:rPr>
+        <w:rFonts w:ascii="Courier New" w:hAnsi="Courier New" w:cs="Courier New" w:hint="default"/>
+      </w:rPr>
+    </w:lvl>
+    <w:lvl w:ilvl="8" w:tplc="04100005" w:tentative="1">
+      <w:start w:val="1"/>
+      <w:numFmt w:val="bullet"/>
+      <w:lvlText w:val=""/>
+      <w:lvlJc w:val="left"/>
+      <w:pPr>
+        <w:ind w:left="7226" w:hanging="360"/>
+      </w:pPr>
+      <w:rPr>
+        <w:rFonts w:ascii="Wingdings" w:hAnsi="Wingdings" w:hint="default"/>
+      </w:rPr>
+    </w:lvl>
+  </w:abstractNum>
+  <w:abstractNum w:abstractNumId="5" w15:restartNumberingAfterBreak="0">
+    <w:nsid w:val="2599143A"/>
+    <w:multiLevelType w:val="hybridMultilevel"/>
+    <w:tmpl w:val="37A03F92"/>
+    <w:lvl w:ilvl="0" w:tplc="BF304102">
+      <w:numFmt w:val="bullet"/>
+      <w:lvlText w:val="-"/>
+      <w:lvlJc w:val="left"/>
+      <w:pPr>
+        <w:ind w:left="1466" w:hanging="360"/>
+      </w:pPr>
+      <w:rPr>
+        <w:rFonts w:ascii="Calibri" w:eastAsiaTheme="minorHAnsi" w:hAnsi="Calibri" w:cs="Calibri" w:hint="default"/>
+      </w:rPr>
+    </w:lvl>
+    <w:lvl w:ilvl="1" w:tplc="04100003" w:tentative="1">
+      <w:start w:val="1"/>
+      <w:numFmt w:val="bullet"/>
+      <w:lvlText w:val="o"/>
+      <w:lvlJc w:val="left"/>
+      <w:pPr>
+        <w:ind w:left="2186" w:hanging="360"/>
+      </w:pPr>
+      <w:rPr>
+        <w:rFonts w:ascii="Courier New" w:hAnsi="Courier New" w:cs="Courier New" w:hint="default"/>
+      </w:rPr>
+    </w:lvl>
+    <w:lvl w:ilvl="2" w:tplc="04100005" w:tentative="1">
+      <w:start w:val="1"/>
+      <w:numFmt w:val="bullet"/>
+      <w:lvlText w:val=""/>
+      <w:lvlJc w:val="left"/>
+      <w:pPr>
+        <w:ind w:left="2906" w:hanging="360"/>
+      </w:pPr>
+      <w:rPr>
+        <w:rFonts w:ascii="Wingdings" w:hAnsi="Wingdings" w:hint="default"/>
+      </w:rPr>
+    </w:lvl>
+    <w:lvl w:ilvl="3" w:tplc="04100001" w:tentative="1">
+      <w:start w:val="1"/>
+      <w:numFmt w:val="bullet"/>
+      <w:lvlText w:val=""/>
+      <w:lvlJc w:val="left"/>
+      <w:pPr>
+        <w:ind w:left="3626" w:hanging="360"/>
+      </w:pPr>
+      <w:rPr>
+        <w:rFonts w:ascii="Symbol" w:hAnsi="Symbol" w:hint="default"/>
+      </w:rPr>
+    </w:lvl>
+    <w:lvl w:ilvl="4" w:tplc="04100003" w:tentative="1">
+      <w:start w:val="1"/>
+      <w:numFmt w:val="bullet"/>
+      <w:lvlText w:val="o"/>
+      <w:lvlJc w:val="left"/>
+      <w:pPr>
+        <w:ind w:left="4346" w:hanging="360"/>
+      </w:pPr>
+      <w:rPr>
+        <w:rFonts w:ascii="Courier New" w:hAnsi="Courier New" w:cs="Courier New" w:hint="default"/>
+      </w:rPr>
+    </w:lvl>
+    <w:lvl w:ilvl="5" w:tplc="04100005" w:tentative="1">
+      <w:start w:val="1"/>
+      <w:numFmt w:val="bullet"/>
+      <w:lvlText w:val=""/>
+      <w:lvlJc w:val="left"/>
+      <w:pPr>
+        <w:ind w:left="5066" w:hanging="360"/>
+      </w:pPr>
+      <w:rPr>
+        <w:rFonts w:ascii="Wingdings" w:hAnsi="Wingdings" w:hint="default"/>
+      </w:rPr>
+    </w:lvl>
+    <w:lvl w:ilvl="6" w:tplc="04100001" w:tentative="1">
+      <w:start w:val="1"/>
+      <w:numFmt w:val="bullet"/>
+      <w:lvlText w:val=""/>
+      <w:lvlJc w:val="left"/>
+      <w:pPr>
+        <w:ind w:left="5786" w:hanging="360"/>
+      </w:pPr>
+      <w:rPr>
+        <w:rFonts w:ascii="Symbol" w:hAnsi="Symbol" w:hint="default"/>
+      </w:rPr>
+    </w:lvl>
+    <w:lvl w:ilvl="7" w:tplc="04100003" w:tentative="1">
+      <w:start w:val="1"/>
+      <w:numFmt w:val="bullet"/>
+      <w:lvlText w:val="o"/>
+      <w:lvlJc w:val="left"/>
+      <w:pPr>
+        <w:ind w:left="6506" w:hanging="360"/>
+      </w:pPr>
+      <w:rPr>
+        <w:rFonts w:ascii="Courier New" w:hAnsi="Courier New" w:cs="Courier New" w:hint="default"/>
+      </w:rPr>
+    </w:lvl>
+    <w:lvl w:ilvl="8" w:tplc="04100005" w:tentative="1">
+      <w:start w:val="1"/>
+      <w:numFmt w:val="bullet"/>
+      <w:lvlText w:val=""/>
+      <w:lvlJc w:val="left"/>
+      <w:pPr>
+        <w:ind w:left="7226" w:hanging="360"/>
+      </w:pPr>
+      <w:rPr>
+        <w:rFonts w:ascii="Wingdings" w:hAnsi="Wingdings" w:hint="default"/>
+      </w:rPr>
+    </w:lvl>
+  </w:abstractNum>
+  <w:abstractNum w:abstractNumId="6" w15:restartNumberingAfterBreak="0">
+    <w:nsid w:val="29363719"/>
+    <w:multiLevelType w:val="hybridMultilevel"/>
+    <w:tmpl w:val="E8F6C978"/>
+    <w:lvl w:ilvl="0" w:tplc="BF304102">
+      <w:numFmt w:val="bullet"/>
+      <w:lvlText w:val="-"/>
+      <w:lvlJc w:val="left"/>
+      <w:pPr>
+        <w:ind w:left="1466" w:hanging="360"/>
+      </w:pPr>
+      <w:rPr>
+        <w:rFonts w:ascii="Calibri" w:eastAsiaTheme="minorHAnsi" w:hAnsi="Calibri" w:cs="Calibri" w:hint="default"/>
+      </w:rPr>
+    </w:lvl>
+    <w:lvl w:ilvl="1" w:tplc="04100003" w:tentative="1">
+      <w:start w:val="1"/>
+      <w:numFmt w:val="bullet"/>
+      <w:lvlText w:val="o"/>
+      <w:lvlJc w:val="left"/>
+      <w:pPr>
+        <w:ind w:left="2186" w:hanging="360"/>
+      </w:pPr>
+      <w:rPr>
+        <w:rFonts w:ascii="Courier New" w:hAnsi="Courier New" w:cs="Courier New" w:hint="default"/>
+      </w:rPr>
+    </w:lvl>
+    <w:lvl w:ilvl="2" w:tplc="04100005" w:tentative="1">
+      <w:start w:val="1"/>
+      <w:numFmt w:val="bullet"/>
+      <w:lvlText w:val=""/>
+      <w:lvlJc w:val="left"/>
+      <w:pPr>
+        <w:ind w:left="2906" w:hanging="360"/>
+      </w:pPr>
+      <w:rPr>
+        <w:rFonts w:ascii="Wingdings" w:hAnsi="Wingdings" w:hint="default"/>
+      </w:rPr>
+    </w:lvl>
+    <w:lvl w:ilvl="3" w:tplc="04100001" w:tentative="1">
+      <w:start w:val="1"/>
+      <w:numFmt w:val="bullet"/>
+      <w:lvlText w:val=""/>
+      <w:lvlJc w:val="left"/>
+      <w:pPr>
+        <w:ind w:left="3626" w:hanging="360"/>
+      </w:pPr>
+      <w:rPr>
+        <w:rFonts w:ascii="Symbol" w:hAnsi="Symbol" w:hint="default"/>
+      </w:rPr>
+    </w:lvl>
+    <w:lvl w:ilvl="4" w:tplc="04100003" w:tentative="1">
+      <w:start w:val="1"/>
+      <w:numFmt w:val="bullet"/>
+      <w:lvlText w:val="o"/>
+      <w:lvlJc w:val="left"/>
+      <w:pPr>
+        <w:ind w:left="4346" w:hanging="360"/>
+      </w:pPr>
+      <w:rPr>
+        <w:rFonts w:ascii="Courier New" w:hAnsi="Courier New" w:cs="Courier New" w:hint="default"/>
+      </w:rPr>
+    </w:lvl>
+    <w:lvl w:ilvl="5" w:tplc="04100005" w:tentative="1">
+      <w:start w:val="1"/>
+      <w:numFmt w:val="bullet"/>
+      <w:lvlText w:val=""/>
+      <w:lvlJc w:val="left"/>
+      <w:pPr>
+        <w:ind w:left="5066" w:hanging="360"/>
+      </w:pPr>
+      <w:rPr>
+        <w:rFonts w:ascii="Wingdings" w:hAnsi="Wingdings" w:hint="default"/>
+      </w:rPr>
+    </w:lvl>
+    <w:lvl w:ilvl="6" w:tplc="04100001" w:tentative="1">
+      <w:start w:val="1"/>
+      <w:numFmt w:val="bullet"/>
+      <w:lvlText w:val=""/>
+      <w:lvlJc w:val="left"/>
+      <w:pPr>
+        <w:ind w:left="5786" w:hanging="360"/>
+      </w:pPr>
+      <w:rPr>
+        <w:rFonts w:ascii="Symbol" w:hAnsi="Symbol" w:hint="default"/>
+      </w:rPr>
+    </w:lvl>
+    <w:lvl w:ilvl="7" w:tplc="04100003" w:tentative="1">
+      <w:start w:val="1"/>
+      <w:numFmt w:val="bullet"/>
+      <w:lvlText w:val="o"/>
+      <w:lvlJc w:val="left"/>
+      <w:pPr>
+        <w:ind w:left="6506" w:hanging="360"/>
+      </w:pPr>
+      <w:rPr>
+        <w:rFonts w:ascii="Courier New" w:hAnsi="Courier New" w:cs="Courier New" w:hint="default"/>
+      </w:rPr>
+    </w:lvl>
+    <w:lvl w:ilvl="8" w:tplc="04100005" w:tentative="1">
+      <w:start w:val="1"/>
+      <w:numFmt w:val="bullet"/>
+      <w:lvlText w:val=""/>
+      <w:lvlJc w:val="left"/>
+      <w:pPr>
+        <w:ind w:left="7226" w:hanging="360"/>
+      </w:pPr>
+      <w:rPr>
+        <w:rFonts w:ascii="Wingdings" w:hAnsi="Wingdings" w:hint="default"/>
+      </w:rPr>
+    </w:lvl>
+  </w:abstractNum>
+  <w:abstractNum w:abstractNumId="7" w15:restartNumberingAfterBreak="0">
+    <w:nsid w:val="3261030C"/>
+    <w:multiLevelType w:val="hybridMultilevel"/>
+    <w:tmpl w:val="BC14C70E"/>
+    <w:lvl w:ilvl="0" w:tplc="BF304102">
+      <w:numFmt w:val="bullet"/>
+      <w:lvlText w:val="-"/>
+      <w:lvlJc w:val="left"/>
+      <w:pPr>
+        <w:ind w:left="1466" w:hanging="360"/>
+      </w:pPr>
+      <w:rPr>
+        <w:rFonts w:ascii="Calibri" w:eastAsiaTheme="minorHAnsi" w:hAnsi="Calibri" w:cs="Calibri" w:hint="default"/>
+      </w:rPr>
+    </w:lvl>
+    <w:lvl w:ilvl="1" w:tplc="04100003" w:tentative="1">
+      <w:start w:val="1"/>
+      <w:numFmt w:val="bullet"/>
+      <w:lvlText w:val="o"/>
+      <w:lvlJc w:val="left"/>
+      <w:pPr>
+        <w:ind w:left="2186" w:hanging="360"/>
+      </w:pPr>
+      <w:rPr>
+        <w:rFonts w:ascii="Courier New" w:hAnsi="Courier New" w:cs="Courier New" w:hint="default"/>
+      </w:rPr>
+    </w:lvl>
+    <w:lvl w:ilvl="2" w:tplc="04100005" w:tentative="1">
+      <w:start w:val="1"/>
+      <w:numFmt w:val="bullet"/>
+      <w:lvlText w:val=""/>
+      <w:lvlJc w:val="left"/>
+      <w:pPr>
+        <w:ind w:left="2906" w:hanging="360"/>
+      </w:pPr>
+      <w:rPr>
+        <w:rFonts w:ascii="Wingdings" w:hAnsi="Wingdings" w:hint="default"/>
+      </w:rPr>
+    </w:lvl>
+    <w:lvl w:ilvl="3" w:tplc="04100001" w:tentative="1">
+      <w:start w:val="1"/>
+      <w:numFmt w:val="bullet"/>
+      <w:lvlText w:val=""/>
+      <w:lvlJc w:val="left"/>
+      <w:pPr>
+        <w:ind w:left="3626" w:hanging="360"/>
+      </w:pPr>
+      <w:rPr>
+        <w:rFonts w:ascii="Symbol" w:hAnsi="Symbol" w:hint="default"/>
+      </w:rPr>
+    </w:lvl>
+    <w:lvl w:ilvl="4" w:tplc="04100003" w:tentative="1">
+      <w:start w:val="1"/>
+      <w:numFmt w:val="bullet"/>
+      <w:lvlText w:val="o"/>
+      <w:lvlJc w:val="left"/>
+      <w:pPr>
+        <w:ind w:left="4346" w:hanging="360"/>
+      </w:pPr>
+      <w:rPr>
+        <w:rFonts w:ascii="Courier New" w:hAnsi="Courier New" w:cs="Courier New" w:hint="default"/>
+      </w:rPr>
+    </w:lvl>
+    <w:lvl w:ilvl="5" w:tplc="04100005" w:tentative="1">
+      <w:start w:val="1"/>
+      <w:numFmt w:val="bullet"/>
+      <w:lvlText w:val=""/>
+      <w:lvlJc w:val="left"/>
+      <w:pPr>
+        <w:ind w:left="5066" w:hanging="360"/>
+      </w:pPr>
+      <w:rPr>
+        <w:rFonts w:ascii="Wingdings" w:hAnsi="Wingdings" w:hint="default"/>
+      </w:rPr>
+    </w:lvl>
+    <w:lvl w:ilvl="6" w:tplc="04100001" w:tentative="1">
+      <w:start w:val="1"/>
+      <w:numFmt w:val="bullet"/>
+      <w:lvlText w:val=""/>
+      <w:lvlJc w:val="left"/>
+      <w:pPr>
+        <w:ind w:left="5786" w:hanging="360"/>
+      </w:pPr>
+      <w:rPr>
+        <w:rFonts w:ascii="Symbol" w:hAnsi="Symbol" w:hint="default"/>
+      </w:rPr>
+    </w:lvl>
+    <w:lvl w:ilvl="7" w:tplc="04100003" w:tentative="1">
+      <w:start w:val="1"/>
+      <w:numFmt w:val="bullet"/>
+      <w:lvlText w:val="o"/>
+      <w:lvlJc w:val="left"/>
+      <w:pPr>
+        <w:ind w:left="6506" w:hanging="360"/>
+      </w:pPr>
+      <w:rPr>
+        <w:rFonts w:ascii="Courier New" w:hAnsi="Courier New" w:cs="Courier New" w:hint="default"/>
+      </w:rPr>
+    </w:lvl>
+    <w:lvl w:ilvl="8" w:tplc="04100005" w:tentative="1">
+      <w:start w:val="1"/>
+      <w:numFmt w:val="bullet"/>
+      <w:lvlText w:val=""/>
+      <w:lvlJc w:val="left"/>
+      <w:pPr>
+        <w:ind w:left="7226" w:hanging="360"/>
+      </w:pPr>
+      <w:rPr>
+        <w:rFonts w:ascii="Wingdings" w:hAnsi="Wingdings" w:hint="default"/>
+      </w:rPr>
+    </w:lvl>
+  </w:abstractNum>
+  <w:abstractNum w:abstractNumId="8" w15:restartNumberingAfterBreak="0">
+    <w:nsid w:val="330A527F"/>
+    <w:multiLevelType w:val="hybridMultilevel"/>
+    <w:tmpl w:val="9BF0C750"/>
+    <w:lvl w:ilvl="0" w:tplc="BF304102">
+      <w:numFmt w:val="bullet"/>
+      <w:lvlText w:val="-"/>
+      <w:lvlJc w:val="left"/>
+      <w:pPr>
+        <w:ind w:left="720" w:hanging="360"/>
+      </w:pPr>
+      <w:rPr>
+        <w:rFonts w:ascii="Calibri" w:eastAsiaTheme="minorHAnsi" w:hAnsi="Calibri" w:cs="Calibri" w:hint="default"/>
+      </w:rPr>
+    </w:lvl>
+    <w:lvl w:ilvl="1" w:tplc="04100003" w:tentative="1">
+      <w:start w:val="1"/>
+      <w:numFmt w:val="bullet"/>
+      <w:lvlText w:val="o"/>
+      <w:lvlJc w:val="left"/>
+      <w:pPr>
+        <w:ind w:left="1440" w:hanging="360"/>
+      </w:pPr>
+      <w:rPr>
+        <w:rFonts w:ascii="Courier New" w:hAnsi="Courier New" w:cs="Courier New" w:hint="default"/>
+      </w:rPr>
+    </w:lvl>
+    <w:lvl w:ilvl="2" w:tplc="04100005" w:tentative="1">
+      <w:start w:val="1"/>
+      <w:numFmt w:val="bullet"/>
+      <w:lvlText w:val=""/>
+      <w:lvlJc w:val="left"/>
+      <w:pPr>
+        <w:ind w:left="2160" w:hanging="360"/>
+      </w:pPr>
+      <w:rPr>
+        <w:rFonts w:ascii="Wingdings" w:hAnsi="Wingdings" w:hint="default"/>
+      </w:rPr>
+    </w:lvl>
+    <w:lvl w:ilvl="3" w:tplc="04100001" w:tentative="1">
+      <w:start w:val="1"/>
+      <w:numFmt w:val="bullet"/>
+      <w:lvlText w:val=""/>
+      <w:lvlJc w:val="left"/>
+      <w:pPr>
+        <w:ind w:left="2880" w:hanging="360"/>
+      </w:pPr>
+      <w:rPr>
+        <w:rFonts w:ascii="Symbol" w:hAnsi="Symbol" w:hint="default"/>
+      </w:rPr>
+    </w:lvl>
+    <w:lvl w:ilvl="4" w:tplc="04100003" w:tentative="1">
+      <w:start w:val="1"/>
+      <w:numFmt w:val="bullet"/>
+      <w:lvlText w:val="o"/>
+      <w:lvlJc w:val="left"/>
+      <w:pPr>
+        <w:ind w:left="3600" w:hanging="360"/>
+      </w:pPr>
+      <w:rPr>
+        <w:rFonts w:ascii="Courier New" w:hAnsi="Courier New" w:cs="Courier New" w:hint="default"/>
+      </w:rPr>
+    </w:lvl>
+    <w:lvl w:ilvl="5" w:tplc="04100005" w:tentative="1">
+      <w:start w:val="1"/>
+      <w:numFmt w:val="bullet"/>
+      <w:lvlText w:val=""/>
+      <w:lvlJc w:val="left"/>
+      <w:pPr>
+        <w:ind w:left="4320" w:hanging="360"/>
+      </w:pPr>
+      <w:rPr>
+        <w:rFonts w:ascii="Wingdings" w:hAnsi="Wingdings" w:hint="default"/>
+      </w:rPr>
+    </w:lvl>
+    <w:lvl w:ilvl="6" w:tplc="04100001" w:tentative="1">
+      <w:start w:val="1"/>
+      <w:numFmt w:val="bullet"/>
+      <w:lvlText w:val=""/>
+      <w:lvlJc w:val="left"/>
+      <w:pPr>
+        <w:ind w:left="5040" w:hanging="360"/>
+      </w:pPr>
+      <w:rPr>
+        <w:rFonts w:ascii="Symbol" w:hAnsi="Symbol" w:hint="default"/>
+      </w:rPr>
+    </w:lvl>
+    <w:lvl w:ilvl="7" w:tplc="04100003" w:tentative="1">
+      <w:start w:val="1"/>
+      <w:numFmt w:val="bullet"/>
+      <w:lvlText w:val="o"/>
+      <w:lvlJc w:val="left"/>
+      <w:pPr>
+        <w:ind w:left="5760" w:hanging="360"/>
+      </w:pPr>
+      <w:rPr>
+        <w:rFonts w:ascii="Courier New" w:hAnsi="Courier New" w:cs="Courier New" w:hint="default"/>
+      </w:rPr>
+    </w:lvl>
+    <w:lvl w:ilvl="8" w:tplc="04100005" w:tentative="1">
+      <w:start w:val="1"/>
+      <w:numFmt w:val="bullet"/>
+      <w:lvlText w:val=""/>
+      <w:lvlJc w:val="left"/>
+      <w:pPr>
+        <w:ind w:left="6480" w:hanging="360"/>
+      </w:pPr>
+      <w:rPr>
+        <w:rFonts w:ascii="Wingdings" w:hAnsi="Wingdings" w:hint="default"/>
+      </w:rPr>
+    </w:lvl>
+  </w:abstractNum>
+  <w:abstractNum w:abstractNumId="9" w15:restartNumberingAfterBreak="0">
+    <w:nsid w:val="4DD05DE5"/>
+    <w:multiLevelType w:val="hybridMultilevel"/>
+    <w:tmpl w:val="AD3E8E2A"/>
+    <w:lvl w:ilvl="0" w:tplc="BF304102">
+      <w:numFmt w:val="bullet"/>
+      <w:lvlText w:val="-"/>
+      <w:lvlJc w:val="left"/>
+      <w:pPr>
+        <w:ind w:left="1466" w:hanging="360"/>
+      </w:pPr>
+      <w:rPr>
+        <w:rFonts w:ascii="Calibri" w:eastAsiaTheme="minorHAnsi" w:hAnsi="Calibri" w:cs="Calibri" w:hint="default"/>
+      </w:rPr>
+    </w:lvl>
+    <w:lvl w:ilvl="1" w:tplc="04100003" w:tentative="1">
+      <w:start w:val="1"/>
+      <w:numFmt w:val="bullet"/>
+      <w:lvlText w:val="o"/>
+      <w:lvlJc w:val="left"/>
+      <w:pPr>
+        <w:ind w:left="2186" w:hanging="360"/>
+      </w:pPr>
+      <w:rPr>
+        <w:rFonts w:ascii="Courier New" w:hAnsi="Courier New" w:cs="Courier New" w:hint="default"/>
+      </w:rPr>
+    </w:lvl>
+    <w:lvl w:ilvl="2" w:tplc="04100005" w:tentative="1">
+      <w:start w:val="1"/>
+      <w:numFmt w:val="bullet"/>
+      <w:lvlText w:val=""/>
+      <w:lvlJc w:val="left"/>
+      <w:pPr>
+        <w:ind w:left="2906" w:hanging="360"/>
+      </w:pPr>
+      <w:rPr>
+        <w:rFonts w:ascii="Wingdings" w:hAnsi="Wingdings" w:hint="default"/>
+      </w:rPr>
+    </w:lvl>
+    <w:lvl w:ilvl="3" w:tplc="04100001" w:tentative="1">
+      <w:start w:val="1"/>
+      <w:numFmt w:val="bullet"/>
+      <w:lvlText w:val=""/>
+      <w:lvlJc w:val="left"/>
+      <w:pPr>
+        <w:ind w:left="3626" w:hanging="360"/>
+      </w:pPr>
+      <w:rPr>
+        <w:rFonts w:ascii="Symbol" w:hAnsi="Symbol" w:hint="default"/>
+      </w:rPr>
+    </w:lvl>
+    <w:lvl w:ilvl="4" w:tplc="04100003" w:tentative="1">
+      <w:start w:val="1"/>
+      <w:numFmt w:val="bullet"/>
+      <w:lvlText w:val="o"/>
+      <w:lvlJc w:val="left"/>
+      <w:pPr>
+        <w:ind w:left="4346" w:hanging="360"/>
+      </w:pPr>
+      <w:rPr>
+        <w:rFonts w:ascii="Courier New" w:hAnsi="Courier New" w:cs="Courier New" w:hint="default"/>
+      </w:rPr>
+    </w:lvl>
+    <w:lvl w:ilvl="5" w:tplc="04100005" w:tentative="1">
+      <w:start w:val="1"/>
+      <w:numFmt w:val="bullet"/>
+      <w:lvlText w:val=""/>
+      <w:lvlJc w:val="left"/>
+      <w:pPr>
+        <w:ind w:left="5066" w:hanging="360"/>
+      </w:pPr>
+      <w:rPr>
+        <w:rFonts w:ascii="Wingdings" w:hAnsi="Wingdings" w:hint="default"/>
+      </w:rPr>
+    </w:lvl>
+    <w:lvl w:ilvl="6" w:tplc="04100001" w:tentative="1">
+      <w:start w:val="1"/>
+      <w:numFmt w:val="bullet"/>
+      <w:lvlText w:val=""/>
+      <w:lvlJc w:val="left"/>
+      <w:pPr>
+        <w:ind w:left="5786" w:hanging="360"/>
+      </w:pPr>
+      <w:rPr>
+        <w:rFonts w:ascii="Symbol" w:hAnsi="Symbol" w:hint="default"/>
+      </w:rPr>
+    </w:lvl>
+    <w:lvl w:ilvl="7" w:tplc="04100003" w:tentative="1">
+      <w:start w:val="1"/>
+      <w:numFmt w:val="bullet"/>
+      <w:lvlText w:val="o"/>
+      <w:lvlJc w:val="left"/>
+      <w:pPr>
+        <w:ind w:left="6506" w:hanging="360"/>
+      </w:pPr>
+      <w:rPr>
+        <w:rFonts w:ascii="Courier New" w:hAnsi="Courier New" w:cs="Courier New" w:hint="default"/>
+      </w:rPr>
+    </w:lvl>
+    <w:lvl w:ilvl="8" w:tplc="04100005" w:tentative="1">
+      <w:start w:val="1"/>
+      <w:numFmt w:val="bullet"/>
+      <w:lvlText w:val=""/>
+      <w:lvlJc w:val="left"/>
+      <w:pPr>
+        <w:ind w:left="7226" w:hanging="360"/>
+      </w:pPr>
+      <w:rPr>
+        <w:rFonts w:ascii="Wingdings" w:hAnsi="Wingdings" w:hint="default"/>
+      </w:rPr>
+    </w:lvl>
+  </w:abstractNum>
+  <w:abstractNum w:abstractNumId="10" w15:restartNumberingAfterBreak="0">
+    <w:nsid w:val="59DA55D8"/>
+    <w:multiLevelType w:val="hybridMultilevel"/>
+    <w:tmpl w:val="F0B844DC"/>
+    <w:lvl w:ilvl="0" w:tplc="BF304102">
+      <w:numFmt w:val="bullet"/>
+      <w:lvlText w:val="-"/>
+      <w:lvlJc w:val="left"/>
+      <w:pPr>
+        <w:ind w:left="720" w:hanging="360"/>
+      </w:pPr>
+      <w:rPr>
+        <w:rFonts w:ascii="Calibri" w:eastAsiaTheme="minorHAnsi" w:hAnsi="Calibri" w:cs="Calibri" w:hint="default"/>
+      </w:rPr>
+    </w:lvl>
+    <w:lvl w:ilvl="1" w:tplc="04100003" w:tentative="1">
+      <w:start w:val="1"/>
+      <w:numFmt w:val="bullet"/>
+      <w:lvlText w:val="o"/>
+      <w:lvlJc w:val="left"/>
+      <w:pPr>
+        <w:ind w:left="1440" w:hanging="360"/>
+      </w:pPr>
+      <w:rPr>
+        <w:rFonts w:ascii="Courier New" w:hAnsi="Courier New" w:cs="Courier New" w:hint="default"/>
+      </w:rPr>
+    </w:lvl>
+    <w:lvl w:ilvl="2" w:tplc="04100005" w:tentative="1">
+      <w:start w:val="1"/>
+      <w:numFmt w:val="bullet"/>
+      <w:lvlText w:val=""/>
+      <w:lvlJc w:val="left"/>
+      <w:pPr>
+        <w:ind w:left="2160" w:hanging="360"/>
+      </w:pPr>
+      <w:rPr>
+        <w:rFonts w:ascii="Wingdings" w:hAnsi="Wingdings" w:hint="default"/>
+      </w:rPr>
+    </w:lvl>
+    <w:lvl w:ilvl="3" w:tplc="04100001" w:tentative="1">
+      <w:start w:val="1"/>
+      <w:numFmt w:val="bullet"/>
+      <w:lvlText w:val=""/>
+      <w:lvlJc w:val="left"/>
+      <w:pPr>
+        <w:ind w:left="2880" w:hanging="360"/>
+      </w:pPr>
+      <w:rPr>
+        <w:rFonts w:ascii="Symbol" w:hAnsi="Symbol" w:hint="default"/>
+      </w:rPr>
+    </w:lvl>
+    <w:lvl w:ilvl="4" w:tplc="04100003" w:tentative="1">
+      <w:start w:val="1"/>
+      <w:numFmt w:val="bullet"/>
+      <w:lvlText w:val="o"/>
+      <w:lvlJc w:val="left"/>
+      <w:pPr>
+        <w:ind w:left="3600" w:hanging="360"/>
+      </w:pPr>
+      <w:rPr>
+        <w:rFonts w:ascii="Courier New" w:hAnsi="Courier New" w:cs="Courier New" w:hint="default"/>
+      </w:rPr>
+    </w:lvl>
+    <w:lvl w:ilvl="5" w:tplc="04100005" w:tentative="1">
+      <w:start w:val="1"/>
+      <w:numFmt w:val="bullet"/>
+      <w:lvlText w:val=""/>
+      <w:lvlJc w:val="left"/>
+      <w:pPr>
+        <w:ind w:left="4320" w:hanging="360"/>
+      </w:pPr>
+      <w:rPr>
+        <w:rFonts w:ascii="Wingdings" w:hAnsi="Wingdings" w:hint="default"/>
+      </w:rPr>
+    </w:lvl>
+    <w:lvl w:ilvl="6" w:tplc="04100001" w:tentative="1">
+      <w:start w:val="1"/>
+      <w:numFmt w:val="bullet"/>
+      <w:lvlText w:val=""/>
+      <w:lvlJc w:val="left"/>
+      <w:pPr>
+        <w:ind w:left="5040" w:hanging="360"/>
+      </w:pPr>
+      <w:rPr>
+        <w:rFonts w:ascii="Symbol" w:hAnsi="Symbol" w:hint="default"/>
+      </w:rPr>
+    </w:lvl>
+    <w:lvl w:ilvl="7" w:tplc="04100003" w:tentative="1">
+      <w:start w:val="1"/>
+      <w:numFmt w:val="bullet"/>
+      <w:lvlText w:val="o"/>
+      <w:lvlJc w:val="left"/>
+      <w:pPr>
+        <w:ind w:left="5760" w:hanging="360"/>
+      </w:pPr>
+      <w:rPr>
+        <w:rFonts w:ascii="Courier New" w:hAnsi="Courier New" w:cs="Courier New" w:hint="default"/>
+      </w:rPr>
+    </w:lvl>
+    <w:lvl w:ilvl="8" w:tplc="04100005" w:tentative="1">
+      <w:start w:val="1"/>
+      <w:numFmt w:val="bullet"/>
+      <w:lvlText w:val=""/>
+      <w:lvlJc w:val="left"/>
+      <w:pPr>
+        <w:ind w:left="6480" w:hanging="360"/>
+      </w:pPr>
+      <w:rPr>
+        <w:rFonts w:ascii="Wingdings" w:hAnsi="Wingdings" w:hint="default"/>
+      </w:rPr>
+    </w:lvl>
+  </w:abstractNum>
+  <w:abstractNum w:abstractNumId="11" w15:restartNumberingAfterBreak="0">
+    <w:nsid w:val="5C835542"/>
+    <w:multiLevelType w:val="hybridMultilevel"/>
+    <w:tmpl w:val="18BEA470"/>
+    <w:lvl w:ilvl="0" w:tplc="BF304102">
+      <w:numFmt w:val="bullet"/>
+      <w:lvlText w:val="-"/>
+      <w:lvlJc w:val="left"/>
+      <w:pPr>
+        <w:ind w:left="1106" w:hanging="360"/>
+      </w:pPr>
+      <w:rPr>
+        <w:rFonts w:ascii="Calibri" w:eastAsiaTheme="minorHAnsi" w:hAnsi="Calibri" w:cs="Calibri" w:hint="default"/>
+      </w:rPr>
+    </w:lvl>
+    <w:lvl w:ilvl="1" w:tplc="04100003" w:tentative="1">
+      <w:start w:val="1"/>
+      <w:numFmt w:val="bullet"/>
+      <w:lvlText w:val="o"/>
+      <w:lvlJc w:val="left"/>
+      <w:pPr>
+        <w:ind w:left="1826" w:hanging="360"/>
+      </w:pPr>
+      <w:rPr>
+        <w:rFonts w:ascii="Courier New" w:hAnsi="Courier New" w:cs="Courier New" w:hint="default"/>
+      </w:rPr>
+    </w:lvl>
+    <w:lvl w:ilvl="2" w:tplc="04100005" w:tentative="1">
+      <w:start w:val="1"/>
+      <w:numFmt w:val="bullet"/>
+      <w:lvlText w:val=""/>
+      <w:lvlJc w:val="left"/>
+      <w:pPr>
+        <w:ind w:left="2546" w:hanging="360"/>
+      </w:pPr>
+      <w:rPr>
+        <w:rFonts w:ascii="Wingdings" w:hAnsi="Wingdings" w:hint="default"/>
+      </w:rPr>
+    </w:lvl>
+    <w:lvl w:ilvl="3" w:tplc="04100001" w:tentative="1">
+      <w:start w:val="1"/>
+      <w:numFmt w:val="bullet"/>
+      <w:lvlText w:val=""/>
+      <w:lvlJc w:val="left"/>
+      <w:pPr>
+        <w:ind w:left="3266" w:hanging="360"/>
+      </w:pPr>
+      <w:rPr>
+        <w:rFonts w:ascii="Symbol" w:hAnsi="Symbol" w:hint="default"/>
+      </w:rPr>
+    </w:lvl>
+    <w:lvl w:ilvl="4" w:tplc="04100003" w:tentative="1">
+      <w:start w:val="1"/>
+      <w:numFmt w:val="bullet"/>
+      <w:lvlText w:val="o"/>
+      <w:lvlJc w:val="left"/>
+      <w:pPr>
+        <w:ind w:left="3986" w:hanging="360"/>
+      </w:pPr>
+      <w:rPr>
+        <w:rFonts w:ascii="Courier New" w:hAnsi="Courier New" w:cs="Courier New" w:hint="default"/>
+      </w:rPr>
+    </w:lvl>
+    <w:lvl w:ilvl="5" w:tplc="04100005" w:tentative="1">
+      <w:start w:val="1"/>
+      <w:numFmt w:val="bullet"/>
+      <w:lvlText w:val=""/>
+      <w:lvlJc w:val="left"/>
+      <w:pPr>
+        <w:ind w:left="4706" w:hanging="360"/>
+      </w:pPr>
+      <w:rPr>
+        <w:rFonts w:ascii="Wingdings" w:hAnsi="Wingdings" w:hint="default"/>
+      </w:rPr>
+    </w:lvl>
+    <w:lvl w:ilvl="6" w:tplc="04100001" w:tentative="1">
+      <w:start w:val="1"/>
+      <w:numFmt w:val="bullet"/>
+      <w:lvlText w:val=""/>
+      <w:lvlJc w:val="left"/>
+      <w:pPr>
+        <w:ind w:left="5426" w:hanging="360"/>
+      </w:pPr>
+      <w:rPr>
+        <w:rFonts w:ascii="Symbol" w:hAnsi="Symbol" w:hint="default"/>
+      </w:rPr>
+    </w:lvl>
+    <w:lvl w:ilvl="7" w:tplc="04100003" w:tentative="1">
+      <w:start w:val="1"/>
+      <w:numFmt w:val="bullet"/>
+      <w:lvlText w:val="o"/>
+      <w:lvlJc w:val="left"/>
+      <w:pPr>
+        <w:ind w:left="6146" w:hanging="360"/>
+      </w:pPr>
+      <w:rPr>
+        <w:rFonts w:ascii="Courier New" w:hAnsi="Courier New" w:cs="Courier New" w:hint="default"/>
+      </w:rPr>
+    </w:lvl>
+    <w:lvl w:ilvl="8" w:tplc="04100005" w:tentative="1">
+      <w:start w:val="1"/>
+      <w:numFmt w:val="bullet"/>
+      <w:lvlText w:val=""/>
+      <w:lvlJc w:val="left"/>
+      <w:pPr>
+        <w:ind w:left="6866" w:hanging="360"/>
+      </w:pPr>
+      <w:rPr>
+        <w:rFonts w:ascii="Wingdings" w:hAnsi="Wingdings" w:hint="default"/>
+      </w:rPr>
+    </w:lvl>
+  </w:abstractNum>
+  <w:abstractNum w:abstractNumId="12" w15:restartNumberingAfterBreak="0">
+    <w:nsid w:val="5DC47B54"/>
+    <w:multiLevelType w:val="multilevel"/>
+    <w:tmpl w:val="1EBED5E4"/>
+    <w:lvl w:ilvl="0">
+      <w:start w:val="1"/>
+      <w:numFmt w:val="decimal"/>
+      <w:lvlText w:val="%1."/>
+      <w:lvlJc w:val="left"/>
+      <w:pPr>
+        <w:tabs>
+          <w:tab w:val="num" w:pos="720"/>
+        </w:tabs>
+        <w:ind w:left="720" w:hanging="360"/>
+      </w:pPr>
+    </w:lvl>
+    <w:lvl w:ilvl="1">
+      <w:start w:val="1"/>
+      <w:numFmt w:val="bullet"/>
+      <w:lvlText w:val=""/>
+      <w:lvlJc w:val="left"/>
+      <w:pPr>
+        <w:tabs>
+          <w:tab w:val="num" w:pos="1440"/>
+        </w:tabs>
+        <w:ind w:left="1440" w:hanging="360"/>
+      </w:pPr>
+      <w:rPr>
+        <w:rFonts w:ascii="Symbol" w:hAnsi="Symbol" w:hint="default"/>
+        <w:sz w:val="20"/>
+      </w:rPr>
+    </w:lvl>
+    <w:lvl w:ilvl="2" w:tentative="1">
+      <w:start w:val="1"/>
+      <w:numFmt w:val="decimal"/>
+      <w:lvlText w:val="%3."/>
+      <w:lvlJc w:val="left"/>
+      <w:pPr>
+        <w:tabs>
+          <w:tab w:val="num" w:pos="2160"/>
+        </w:tabs>
+        <w:ind w:left="2160" w:hanging="360"/>
+      </w:pPr>
+    </w:lvl>
+    <w:lvl w:ilvl="3" w:tentative="1">
+      <w:start w:val="1"/>
+      <w:numFmt w:val="decimal"/>
+      <w:lvlText w:val="%4."/>
+      <w:lvlJc w:val="left"/>
+      <w:pPr>
+        <w:tabs>
+          <w:tab w:val="num" w:pos="2880"/>
+        </w:tabs>
+        <w:ind w:left="2880" w:hanging="360"/>
+      </w:pPr>
+    </w:lvl>
+    <w:lvl w:ilvl="4" w:tentative="1">
+      <w:start w:val="1"/>
+      <w:numFmt w:val="decimal"/>
+      <w:lvlText w:val="%5."/>
+      <w:lvlJc w:val="left"/>
+      <w:pPr>
+        <w:tabs>
+          <w:tab w:val="num" w:pos="3600"/>
+        </w:tabs>
+        <w:ind w:left="3600" w:hanging="360"/>
+      </w:pPr>
+    </w:lvl>
+    <w:lvl w:ilvl="5" w:tentative="1">
+      <w:start w:val="1"/>
+      <w:numFmt w:val="decimal"/>
+      <w:lvlText w:val="%6."/>
+      <w:lvlJc w:val="left"/>
+      <w:pPr>
+        <w:tabs>
+          <w:tab w:val="num" w:pos="4320"/>
+        </w:tabs>
+        <w:ind w:left="4320" w:hanging="360"/>
+      </w:pPr>
+    </w:lvl>
+    <w:lvl w:ilvl="6" w:tentative="1">
+      <w:start w:val="1"/>
+      <w:numFmt w:val="decimal"/>
+      <w:lvlText w:val="%7."/>
+      <w:lvlJc w:val="left"/>
+      <w:pPr>
+        <w:tabs>
+          <w:tab w:val="num" w:pos="5040"/>
+        </w:tabs>
+        <w:ind w:left="5040" w:hanging="360"/>
+      </w:pPr>
+    </w:lvl>
+    <w:lvl w:ilvl="7" w:tentative="1">
+      <w:start w:val="1"/>
+      <w:numFmt w:val="decimal"/>
+      <w:lvlText w:val="%8."/>
+      <w:lvlJc w:val="left"/>
+      <w:pPr>
+        <w:tabs>
+          <w:tab w:val="num" w:pos="5760"/>
+        </w:tabs>
+        <w:ind w:left="5760" w:hanging="360"/>
+      </w:pPr>
+    </w:lvl>
+    <w:lvl w:ilvl="8" w:tentative="1">
+      <w:start w:val="1"/>
+      <w:numFmt w:val="decimal"/>
+      <w:lvlText w:val="%9."/>
+      <w:lvlJc w:val="left"/>
+      <w:pPr>
+        <w:tabs>
+          <w:tab w:val="num" w:pos="6480"/>
+        </w:tabs>
+        <w:ind w:left="6480" w:hanging="360"/>
+      </w:pPr>
+    </w:lvl>
+  </w:abstractNum>
+  <w:abstractNum w:abstractNumId="13" w15:restartNumberingAfterBreak="0">
+    <w:nsid w:val="68751709"/>
+    <w:multiLevelType w:val="hybridMultilevel"/>
+    <w:tmpl w:val="EE109048"/>
+    <w:lvl w:ilvl="0" w:tplc="BF304102">
+      <w:numFmt w:val="bullet"/>
+      <w:lvlText w:val="-"/>
+      <w:lvlJc w:val="left"/>
+      <w:pPr>
+        <w:ind w:left="1106" w:hanging="360"/>
+      </w:pPr>
+      <w:rPr>
+        <w:rFonts w:ascii="Calibri" w:eastAsiaTheme="minorHAnsi" w:hAnsi="Calibri" w:cs="Calibri" w:hint="default"/>
+      </w:rPr>
+    </w:lvl>
+    <w:lvl w:ilvl="1" w:tplc="04100003" w:tentative="1">
+      <w:start w:val="1"/>
+      <w:numFmt w:val="bullet"/>
+      <w:lvlText w:val="o"/>
+      <w:lvlJc w:val="left"/>
+      <w:pPr>
+        <w:ind w:left="1826" w:hanging="360"/>
+      </w:pPr>
+      <w:rPr>
+        <w:rFonts w:ascii="Courier New" w:hAnsi="Courier New" w:cs="Courier New" w:hint="default"/>
+      </w:rPr>
+    </w:lvl>
+    <w:lvl w:ilvl="2" w:tplc="04100005" w:tentative="1">
+      <w:start w:val="1"/>
+      <w:numFmt w:val="bullet"/>
+      <w:lvlText w:val=""/>
+      <w:lvlJc w:val="left"/>
+      <w:pPr>
+        <w:ind w:left="2546" w:hanging="360"/>
+      </w:pPr>
+      <w:rPr>
+        <w:rFonts w:ascii="Wingdings" w:hAnsi="Wingdings" w:hint="default"/>
+      </w:rPr>
+    </w:lvl>
+    <w:lvl w:ilvl="3" w:tplc="04100001" w:tentative="1">
+      <w:start w:val="1"/>
+      <w:numFmt w:val="bullet"/>
+      <w:lvlText w:val=""/>
+      <w:lvlJc w:val="left"/>
+      <w:pPr>
+        <w:ind w:left="3266" w:hanging="360"/>
+      </w:pPr>
+      <w:rPr>
+        <w:rFonts w:ascii="Symbol" w:hAnsi="Symbol" w:hint="default"/>
+      </w:rPr>
+    </w:lvl>
+    <w:lvl w:ilvl="4" w:tplc="04100003" w:tentative="1">
+      <w:start w:val="1"/>
+      <w:numFmt w:val="bullet"/>
+      <w:lvlText w:val="o"/>
+      <w:lvlJc w:val="left"/>
+      <w:pPr>
+        <w:ind w:left="3986" w:hanging="360"/>
+      </w:pPr>
+      <w:rPr>
+        <w:rFonts w:ascii="Courier New" w:hAnsi="Courier New" w:cs="Courier New" w:hint="default"/>
+      </w:rPr>
+    </w:lvl>
+    <w:lvl w:ilvl="5" w:tplc="04100005" w:tentative="1">
+      <w:start w:val="1"/>
+      <w:numFmt w:val="bullet"/>
+      <w:lvlText w:val=""/>
+      <w:lvlJc w:val="left"/>
+      <w:pPr>
+        <w:ind w:left="4706" w:hanging="360"/>
+      </w:pPr>
+      <w:rPr>
+        <w:rFonts w:ascii="Wingdings" w:hAnsi="Wingdings" w:hint="default"/>
+      </w:rPr>
+    </w:lvl>
+    <w:lvl w:ilvl="6" w:tplc="04100001" w:tentative="1">
+      <w:start w:val="1"/>
+      <w:numFmt w:val="bullet"/>
+      <w:lvlText w:val=""/>
+      <w:lvlJc w:val="left"/>
+      <w:pPr>
+        <w:ind w:left="5426" w:hanging="360"/>
+      </w:pPr>
+      <w:rPr>
+        <w:rFonts w:ascii="Symbol" w:hAnsi="Symbol" w:hint="default"/>
+      </w:rPr>
+    </w:lvl>
+    <w:lvl w:ilvl="7" w:tplc="04100003" w:tentative="1">
+      <w:start w:val="1"/>
+      <w:numFmt w:val="bullet"/>
+      <w:lvlText w:val="o"/>
+      <w:lvlJc w:val="left"/>
+      <w:pPr>
+        <w:ind w:left="6146" w:hanging="360"/>
+      </w:pPr>
+      <w:rPr>
+        <w:rFonts w:ascii="Courier New" w:hAnsi="Courier New" w:cs="Courier New" w:hint="default"/>
+      </w:rPr>
+    </w:lvl>
+    <w:lvl w:ilvl="8" w:tplc="04100005" w:tentative="1">
+      <w:start w:val="1"/>
+      <w:numFmt w:val="bullet"/>
+      <w:lvlText w:val=""/>
+      <w:lvlJc w:val="left"/>
+      <w:pPr>
+        <w:ind w:left="6866" w:hanging="360"/>
+      </w:pPr>
+      <w:rPr>
+        <w:rFonts w:ascii="Wingdings" w:hAnsi="Wingdings" w:hint="default"/>
+      </w:rPr>
+    </w:lvl>
+  </w:abstractNum>
+  <w:abstractNum w:abstractNumId="14" w15:restartNumberingAfterBreak="0">
+    <w:nsid w:val="6E601EAE"/>
+    <w:multiLevelType w:val="hybridMultilevel"/>
+    <w:tmpl w:val="71DC7050"/>
+    <w:lvl w:ilvl="0" w:tplc="BF304102">
+      <w:numFmt w:val="bullet"/>
+      <w:lvlText w:val="-"/>
+      <w:lvlJc w:val="left"/>
+      <w:pPr>
+        <w:ind w:left="1466" w:hanging="360"/>
+      </w:pPr>
+      <w:rPr>
+        <w:rFonts w:ascii="Calibri" w:eastAsiaTheme="minorHAnsi" w:hAnsi="Calibri" w:cs="Calibri" w:hint="default"/>
+      </w:rPr>
+    </w:lvl>
+    <w:lvl w:ilvl="1" w:tplc="04100003" w:tentative="1">
+      <w:start w:val="1"/>
+      <w:numFmt w:val="bullet"/>
+      <w:lvlText w:val="o"/>
+      <w:lvlJc w:val="left"/>
+      <w:pPr>
+        <w:ind w:left="2186" w:hanging="360"/>
+      </w:pPr>
+      <w:rPr>
+        <w:rFonts w:ascii="Courier New" w:hAnsi="Courier New" w:cs="Courier New" w:hint="default"/>
+      </w:rPr>
+    </w:lvl>
+    <w:lvl w:ilvl="2" w:tplc="04100005" w:tentative="1">
+      <w:start w:val="1"/>
+      <w:numFmt w:val="bullet"/>
+      <w:lvlText w:val=""/>
+      <w:lvlJc w:val="left"/>
+      <w:pPr>
+        <w:ind w:left="2906" w:hanging="360"/>
+      </w:pPr>
+      <w:rPr>
+        <w:rFonts w:ascii="Wingdings" w:hAnsi="Wingdings" w:hint="default"/>
+      </w:rPr>
+    </w:lvl>
+    <w:lvl w:ilvl="3" w:tplc="04100001" w:tentative="1">
+      <w:start w:val="1"/>
+      <w:numFmt w:val="bullet"/>
+      <w:lvlText w:val=""/>
+      <w:lvlJc w:val="left"/>
+      <w:pPr>
+        <w:ind w:left="3626" w:hanging="360"/>
+      </w:pPr>
+      <w:rPr>
+        <w:rFonts w:ascii="Symbol" w:hAnsi="Symbol" w:hint="default"/>
+      </w:rPr>
+    </w:lvl>
+    <w:lvl w:ilvl="4" w:tplc="04100003" w:tentative="1">
+      <w:start w:val="1"/>
+      <w:numFmt w:val="bullet"/>
+      <w:lvlText w:val="o"/>
+      <w:lvlJc w:val="left"/>
+      <w:pPr>
+        <w:ind w:left="4346" w:hanging="360"/>
+      </w:pPr>
+      <w:rPr>
+        <w:rFonts w:ascii="Courier New" w:hAnsi="Courier New" w:cs="Courier New" w:hint="default"/>
+      </w:rPr>
+    </w:lvl>
+    <w:lvl w:ilvl="5" w:tplc="04100005" w:tentative="1">
+      <w:start w:val="1"/>
+      <w:numFmt w:val="bullet"/>
+      <w:lvlText w:val=""/>
+      <w:lvlJc w:val="left"/>
+      <w:pPr>
+        <w:ind w:left="5066" w:hanging="360"/>
+      </w:pPr>
+      <w:rPr>
+        <w:rFonts w:ascii="Wingdings" w:hAnsi="Wingdings" w:hint="default"/>
+      </w:rPr>
+    </w:lvl>
+    <w:lvl w:ilvl="6" w:tplc="04100001" w:tentative="1">
+      <w:start w:val="1"/>
+      <w:numFmt w:val="bullet"/>
+      <w:lvlText w:val=""/>
+      <w:lvlJc w:val="left"/>
+      <w:pPr>
+        <w:ind w:left="5786" w:hanging="360"/>
+      </w:pPr>
+      <w:rPr>
+        <w:rFonts w:ascii="Symbol" w:hAnsi="Symbol" w:hint="default"/>
+      </w:rPr>
+    </w:lvl>
+    <w:lvl w:ilvl="7" w:tplc="04100003" w:tentative="1">
+      <w:start w:val="1"/>
+      <w:numFmt w:val="bullet"/>
+      <w:lvlText w:val="o"/>
+      <w:lvlJc w:val="left"/>
+      <w:pPr>
+        <w:ind w:left="6506" w:hanging="360"/>
+      </w:pPr>
+      <w:rPr>
+        <w:rFonts w:ascii="Courier New" w:hAnsi="Courier New" w:cs="Courier New" w:hint="default"/>
+      </w:rPr>
+    </w:lvl>
+    <w:lvl w:ilvl="8" w:tplc="04100005" w:tentative="1">
+      <w:start w:val="1"/>
+      <w:numFmt w:val="bullet"/>
+      <w:lvlText w:val=""/>
+      <w:lvlJc w:val="left"/>
+      <w:pPr>
+        <w:ind w:left="7226" w:hanging="360"/>
+      </w:pPr>
+      <w:rPr>
+        <w:rFonts w:ascii="Wingdings" w:hAnsi="Wingdings" w:hint="default"/>
+      </w:rPr>
+    </w:lvl>
+  </w:abstractNum>
+  <w:abstractNum w:abstractNumId="15" w15:restartNumberingAfterBreak="0">
+    <w:nsid w:val="74D60D3B"/>
+    <w:multiLevelType w:val="multilevel"/>
+    <w:tmpl w:val="9200A4AA"/>
+    <w:lvl w:ilvl="0">
+      <w:start w:val="1"/>
+      <w:numFmt w:val="bullet"/>
+      <w:lvlText w:val=""/>
+      <w:lvlJc w:val="left"/>
+      <w:pPr>
+        <w:tabs>
+          <w:tab w:val="num" w:pos="720"/>
+        </w:tabs>
+        <w:ind w:left="720" w:hanging="360"/>
+      </w:pPr>
+      <w:rPr>
+        <w:rFonts w:ascii="Symbol" w:hAnsi="Symbol" w:hint="default"/>
+        <w:sz w:val="20"/>
+      </w:rPr>
+    </w:lvl>
+    <w:lvl w:ilvl="1" w:tentative="1">
+      <w:start w:val="1"/>
+      <w:numFmt w:val="bullet"/>
+      <w:lvlText w:val=""/>
+      <w:lvlJc w:val="left"/>
+      <w:pPr>
+        <w:tabs>
+          <w:tab w:val="num" w:pos="1440"/>
+        </w:tabs>
+        <w:ind w:left="1440" w:hanging="360"/>
+      </w:pPr>
+      <w:rPr>
+        <w:rFonts w:ascii="Symbol" w:hAnsi="Symbol" w:hint="default"/>
+        <w:sz w:val="20"/>
+      </w:rPr>
+    </w:lvl>
+    <w:lvl w:ilvl="2" w:tentative="1">
+      <w:start w:val="1"/>
+      <w:numFmt w:val="bullet"/>
+      <w:lvlText w:val=""/>
+      <w:lvlJc w:val="left"/>
+      <w:pPr>
+        <w:tabs>
+          <w:tab w:val="num" w:pos="2160"/>
+        </w:tabs>
+        <w:ind w:left="2160" w:hanging="360"/>
+      </w:pPr>
+      <w:rPr>
+        <w:rFonts w:ascii="Symbol" w:hAnsi="Symbol" w:hint="default"/>
+        <w:sz w:val="20"/>
+      </w:rPr>
+    </w:lvl>
+    <w:lvl w:ilvl="3" w:tentative="1">
+      <w:start w:val="1"/>
+      <w:numFmt w:val="bullet"/>
+      <w:lvlText w:val=""/>
+      <w:lvlJc w:val="left"/>
+      <w:pPr>
+        <w:tabs>
+          <w:tab w:val="num" w:pos="2880"/>
+        </w:tabs>
+        <w:ind w:left="2880" w:hanging="360"/>
+      </w:pPr>
+      <w:rPr>
+        <w:rFonts w:ascii="Symbol" w:hAnsi="Symbol" w:hint="default"/>
+        <w:sz w:val="20"/>
+      </w:rPr>
+    </w:lvl>
+    <w:lvl w:ilvl="4" w:tentative="1">
+      <w:start w:val="1"/>
+      <w:numFmt w:val="bullet"/>
+      <w:lvlText w:val=""/>
+      <w:lvlJc w:val="left"/>
+      <w:pPr>
+        <w:tabs>
+          <w:tab w:val="num" w:pos="3600"/>
+        </w:tabs>
+        <w:ind w:left="3600" w:hanging="360"/>
+      </w:pPr>
+      <w:rPr>
+        <w:rFonts w:ascii="Symbol" w:hAnsi="Symbol" w:hint="default"/>
+        <w:sz w:val="20"/>
+      </w:rPr>
+    </w:lvl>
+    <w:lvl w:ilvl="5" w:tentative="1">
+      <w:start w:val="1"/>
+      <w:numFmt w:val="bullet"/>
+      <w:lvlText w:val=""/>
+      <w:lvlJc w:val="left"/>
+      <w:pPr>
+        <w:tabs>
+          <w:tab w:val="num" w:pos="4320"/>
+        </w:tabs>
+        <w:ind w:left="4320" w:hanging="360"/>
+      </w:pPr>
+      <w:rPr>
+        <w:rFonts w:ascii="Symbol" w:hAnsi="Symbol" w:hint="default"/>
+        <w:sz w:val="20"/>
+      </w:rPr>
+    </w:lvl>
+    <w:lvl w:ilvl="6" w:tentative="1">
+      <w:start w:val="1"/>
+      <w:numFmt w:val="bullet"/>
+      <w:lvlText w:val=""/>
+      <w:lvlJc w:val="left"/>
+      <w:pPr>
+        <w:tabs>
+          <w:tab w:val="num" w:pos="5040"/>
+        </w:tabs>
+        <w:ind w:left="5040" w:hanging="360"/>
+      </w:pPr>
+      <w:rPr>
+        <w:rFonts w:ascii="Symbol" w:hAnsi="Symbol" w:hint="default"/>
+        <w:sz w:val="20"/>
+      </w:rPr>
+    </w:lvl>
+    <w:lvl w:ilvl="7" w:tentative="1">
+      <w:start w:val="1"/>
+      <w:numFmt w:val="bullet"/>
+      <w:lvlText w:val=""/>
+      <w:lvlJc w:val="left"/>
+      <w:pPr>
+        <w:tabs>
+          <w:tab w:val="num" w:pos="5760"/>
+        </w:tabs>
+        <w:ind w:left="5760" w:hanging="360"/>
+      </w:pPr>
+      <w:rPr>
+        <w:rFonts w:ascii="Symbol" w:hAnsi="Symbol" w:hint="default"/>
+        <w:sz w:val="20"/>
+      </w:rPr>
+    </w:lvl>
+    <w:lvl w:ilvl="8" w:tentative="1">
+      <w:start w:val="1"/>
+      <w:numFmt w:val="bullet"/>
+      <w:lvlText w:val=""/>
+      <w:lvlJc w:val="left"/>
+      <w:pPr>
+        <w:tabs>
+          <w:tab w:val="num" w:pos="6480"/>
+        </w:tabs>
+        <w:ind w:left="6480" w:hanging="360"/>
+      </w:pPr>
+      <w:rPr>
+        <w:rFonts w:ascii="Symbol" w:hAnsi="Symbol" w:hint="default"/>
+        <w:sz w:val="20"/>
+      </w:rPr>
+    </w:lvl>
+  </w:abstractNum>
+  <w:abstractNum w:abstractNumId="16" w15:restartNumberingAfterBreak="0">
+    <w:nsid w:val="75DA7787"/>
+    <w:multiLevelType w:val="hybridMultilevel"/>
+    <w:tmpl w:val="B32C126C"/>
+    <w:lvl w:ilvl="0" w:tplc="BF304102">
+      <w:numFmt w:val="bullet"/>
+      <w:lvlText w:val="-"/>
+      <w:lvlJc w:val="left"/>
+      <w:pPr>
+        <w:ind w:left="720" w:hanging="360"/>
+      </w:pPr>
+      <w:rPr>
+        <w:rFonts w:ascii="Calibri" w:eastAsiaTheme="minorHAnsi" w:hAnsi="Calibri" w:cs="Calibri" w:hint="default"/>
+      </w:rPr>
+    </w:lvl>
+    <w:lvl w:ilvl="1" w:tplc="04100003" w:tentative="1">
+      <w:start w:val="1"/>
+      <w:numFmt w:val="bullet"/>
+      <w:lvlText w:val="o"/>
+      <w:lvlJc w:val="left"/>
+      <w:pPr>
+        <w:ind w:left="1440" w:hanging="360"/>
+      </w:pPr>
+      <w:rPr>
+        <w:rFonts w:ascii="Courier New" w:hAnsi="Courier New" w:cs="Courier New" w:hint="default"/>
+      </w:rPr>
+    </w:lvl>
+    <w:lvl w:ilvl="2" w:tplc="04100005" w:tentative="1">
+      <w:start w:val="1"/>
+      <w:numFmt w:val="bullet"/>
+      <w:lvlText w:val=""/>
+      <w:lvlJc w:val="left"/>
+      <w:pPr>
+        <w:ind w:left="2160" w:hanging="360"/>
+      </w:pPr>
+      <w:rPr>
+        <w:rFonts w:ascii="Wingdings" w:hAnsi="Wingdings" w:hint="default"/>
+      </w:rPr>
+    </w:lvl>
+    <w:lvl w:ilvl="3" w:tplc="04100001" w:tentative="1">
+      <w:start w:val="1"/>
+      <w:numFmt w:val="bullet"/>
+      <w:lvlText w:val=""/>
+      <w:lvlJc w:val="left"/>
+      <w:pPr>
+        <w:ind w:left="2880" w:hanging="360"/>
+      </w:pPr>
+      <w:rPr>
+        <w:rFonts w:ascii="Symbol" w:hAnsi="Symbol" w:hint="default"/>
+      </w:rPr>
+    </w:lvl>
+    <w:lvl w:ilvl="4" w:tplc="04100003" w:tentative="1">
+      <w:start w:val="1"/>
+      <w:numFmt w:val="bullet"/>
+      <w:lvlText w:val="o"/>
+      <w:lvlJc w:val="left"/>
+      <w:pPr>
+        <w:ind w:left="3600" w:hanging="360"/>
+      </w:pPr>
+      <w:rPr>
+        <w:rFonts w:ascii="Courier New" w:hAnsi="Courier New" w:cs="Courier New" w:hint="default"/>
+      </w:rPr>
+    </w:lvl>
+    <w:lvl w:ilvl="5" w:tplc="04100005" w:tentative="1">
+      <w:start w:val="1"/>
+      <w:numFmt w:val="bullet"/>
+      <w:lvlText w:val=""/>
+      <w:lvlJc w:val="left"/>
+      <w:pPr>
+        <w:ind w:left="4320" w:hanging="360"/>
+      </w:pPr>
+      <w:rPr>
+        <w:rFonts w:ascii="Wingdings" w:hAnsi="Wingdings" w:hint="default"/>
+      </w:rPr>
+    </w:lvl>
+    <w:lvl w:ilvl="6" w:tplc="04100001" w:tentative="1">
+      <w:start w:val="1"/>
+      <w:numFmt w:val="bullet"/>
+      <w:lvlText w:val=""/>
+      <w:lvlJc w:val="left"/>
+      <w:pPr>
+        <w:ind w:left="5040" w:hanging="360"/>
+      </w:pPr>
+      <w:rPr>
+        <w:rFonts w:ascii="Symbol" w:hAnsi="Symbol" w:hint="default"/>
+      </w:rPr>
+    </w:lvl>
+    <w:lvl w:ilvl="7" w:tplc="04100003" w:tentative="1">
+      <w:start w:val="1"/>
+      <w:numFmt w:val="bullet"/>
+      <w:lvlText w:val="o"/>
+      <w:lvlJc w:val="left"/>
+      <w:pPr>
+        <w:ind w:left="5760" w:hanging="360"/>
+      </w:pPr>
+      <w:rPr>
+        <w:rFonts w:ascii="Courier New" w:hAnsi="Courier New" w:cs="Courier New" w:hint="default"/>
+      </w:rPr>
+    </w:lvl>
+    <w:lvl w:ilvl="8" w:tplc="04100005" w:tentative="1">
+      <w:start w:val="1"/>
+      <w:numFmt w:val="bullet"/>
+      <w:lvlText w:val=""/>
+      <w:lvlJc w:val="left"/>
+      <w:pPr>
+        <w:ind w:left="6480" w:hanging="360"/>
+      </w:pPr>
+      <w:rPr>
+        <w:rFonts w:ascii="Wingdings" w:hAnsi="Wingdings" w:hint="default"/>
+      </w:rPr>
+    </w:lvl>
+  </w:abstractNum>
+  <w:abstractNum w:abstractNumId="17" w15:restartNumberingAfterBreak="0">
+    <w:nsid w:val="79783155"/>
+    <w:multiLevelType w:val="hybridMultilevel"/>
+    <w:tmpl w:val="A1665B5C"/>
+    <w:lvl w:ilvl="0" w:tplc="BF304102">
+      <w:numFmt w:val="bullet"/>
+      <w:lvlText w:val="-"/>
+      <w:lvlJc w:val="left"/>
+      <w:pPr>
+        <w:ind w:left="720" w:hanging="360"/>
+      </w:pPr>
+      <w:rPr>
+        <w:rFonts w:ascii="Calibri" w:eastAsiaTheme="minorHAnsi" w:hAnsi="Calibri" w:cs="Calibri" w:hint="default"/>
+      </w:rPr>
+    </w:lvl>
+    <w:lvl w:ilvl="1" w:tplc="04100003" w:tentative="1">
+      <w:start w:val="1"/>
+      <w:numFmt w:val="bullet"/>
+      <w:lvlText w:val="o"/>
+      <w:lvlJc w:val="left"/>
+      <w:pPr>
+        <w:ind w:left="1440" w:hanging="360"/>
+      </w:pPr>
+      <w:rPr>
+        <w:rFonts w:ascii="Courier New" w:hAnsi="Courier New" w:cs="Courier New" w:hint="default"/>
+      </w:rPr>
+    </w:lvl>
+    <w:lvl w:ilvl="2" w:tplc="04100005" w:tentative="1">
+      <w:start w:val="1"/>
+      <w:numFmt w:val="bullet"/>
+      <w:lvlText w:val=""/>
+      <w:lvlJc w:val="left"/>
+      <w:pPr>
+        <w:ind w:left="2160" w:hanging="360"/>
+      </w:pPr>
+      <w:rPr>
+        <w:rFonts w:ascii="Wingdings" w:hAnsi="Wingdings" w:hint="default"/>
+      </w:rPr>
+    </w:lvl>
+    <w:lvl w:ilvl="3" w:tplc="04100001" w:tentative="1">
+      <w:start w:val="1"/>
+      <w:numFmt w:val="bullet"/>
+      <w:lvlText w:val=""/>
+      <w:lvlJc w:val="left"/>
+      <w:pPr>
+        <w:ind w:left="2880" w:hanging="360"/>
+      </w:pPr>
+      <w:rPr>
+        <w:rFonts w:ascii="Symbol" w:hAnsi="Symbol" w:hint="default"/>
+      </w:rPr>
+    </w:lvl>
+    <w:lvl w:ilvl="4" w:tplc="04100003" w:tentative="1">
+      <w:start w:val="1"/>
+      <w:numFmt w:val="bullet"/>
+      <w:lvlText w:val="o"/>
+      <w:lvlJc w:val="left"/>
+      <w:pPr>
+        <w:ind w:left="3600" w:hanging="360"/>
+      </w:pPr>
+      <w:rPr>
+        <w:rFonts w:ascii="Courier New" w:hAnsi="Courier New" w:cs="Courier New" w:hint="default"/>
+      </w:rPr>
+    </w:lvl>
+    <w:lvl w:ilvl="5" w:tplc="04100005" w:tentative="1">
+      <w:start w:val="1"/>
+      <w:numFmt w:val="bullet"/>
+      <w:lvlText w:val=""/>
+      <w:lvlJc w:val="left"/>
+      <w:pPr>
+        <w:ind w:left="4320" w:hanging="360"/>
+      </w:pPr>
+      <w:rPr>
+        <w:rFonts w:ascii="Wingdings" w:hAnsi="Wingdings" w:hint="default"/>
+      </w:rPr>
+    </w:lvl>
+    <w:lvl w:ilvl="6" w:tplc="04100001" w:tentative="1">
+      <w:start w:val="1"/>
+      <w:numFmt w:val="bullet"/>
+      <w:lvlText w:val=""/>
+      <w:lvlJc w:val="left"/>
+      <w:pPr>
+        <w:ind w:left="5040" w:hanging="360"/>
+      </w:pPr>
+      <w:rPr>
+        <w:rFonts w:ascii="Symbol" w:hAnsi="Symbol" w:hint="default"/>
+      </w:rPr>
+    </w:lvl>
+    <w:lvl w:ilvl="7" w:tplc="04100003" w:tentative="1">
+      <w:start w:val="1"/>
+      <w:numFmt w:val="bullet"/>
+      <w:lvlText w:val="o"/>
+      <w:lvlJc w:val="left"/>
+      <w:pPr>
+        <w:ind w:left="5760" w:hanging="360"/>
+      </w:pPr>
+      <w:rPr>
+        <w:rFonts w:ascii="Courier New" w:hAnsi="Courier New" w:cs="Courier New" w:hint="default"/>
+      </w:rPr>
+    </w:lvl>
+    <w:lvl w:ilvl="8" w:tplc="04100005" w:tentative="1">
+      <w:start w:val="1"/>
+      <w:numFmt w:val="bullet"/>
+      <w:lvlText w:val=""/>
+      <w:lvlJc w:val="left"/>
+      <w:pPr>
+        <w:ind w:left="6480" w:hanging="360"/>
+      </w:pPr>
+      <w:rPr>
+        <w:rFonts w:ascii="Wingdings" w:hAnsi="Wingdings" w:hint="default"/>
+      </w:rPr>
+    </w:lvl>
+  </w:abstractNum>
+  <w:num w:numId="1">
+    <w:abstractNumId w:val="0"/>
+  </w:num>
+  <w:num w:numId="2">
+    <w:abstractNumId w:val="17"/>
+  </w:num>
+  <w:num w:numId="3">
+    <w:abstractNumId w:val="8"/>
+  </w:num>
+  <w:num w:numId="4">
+    <w:abstractNumId w:val="15"/>
+  </w:num>
+  <w:num w:numId="5">
+    <w:abstractNumId w:val="2"/>
+  </w:num>
+  <w:num w:numId="6">
+    <w:abstractNumId w:val="1"/>
+  </w:num>
+  <w:num w:numId="7">
+    <w:abstractNumId w:val="3"/>
+  </w:num>
+  <w:num w:numId="8">
+    <w:abstractNumId w:val="16"/>
+  </w:num>
+  <w:num w:numId="9">
+    <w:abstractNumId w:val="10"/>
+  </w:num>
+  <w:num w:numId="10">
+    <w:abstractNumId w:val="7"/>
+  </w:num>
+  <w:num w:numId="11">
+    <w:abstractNumId w:val="13"/>
+  </w:num>
+  <w:num w:numId="12">
+    <w:abstractNumId w:val="14"/>
+  </w:num>
+  <w:num w:numId="13">
+    <w:abstractNumId w:val="11"/>
+  </w:num>
+  <w:num w:numId="14">
+    <w:abstractNumId w:val="5"/>
+  </w:num>
+  <w:num w:numId="15">
+    <w:abstractNumId w:val="9"/>
+  </w:num>
+  <w:num w:numId="16">
+    <w:abstractNumId w:val="4"/>
+  </w:num>
+  <w:num w:numId="17">
+    <w:abstractNumId w:val="6"/>
+  </w:num>
+  <w:num w:numId="18">
+    <w:abstractNumId w:val="12"/>
+  </w:num>
+</w:numbering>
 </file>
 
 <file path=word/styles.xml><?xml version="1.0" encoding="utf-8"?>
@@ -913,7 +3387,6 @@
   <w:style w:type="character" w:default="1" w:styleId="Carpredefinitoparagrafo">
     <w:name w:val="Default Paragraph Font"/>
     <w:uiPriority w:val="1"/>
-    <w:semiHidden/>
     <w:unhideWhenUsed/>
   </w:style>
   <w:style w:type="table" w:default="1" w:styleId="Tabellanormale">
@@ -1054,6 +3527,28 @@
       <w:color w:val="1F3763" w:themeColor="accent1" w:themeShade="7F"/>
       <w:sz w:val="24"/>
       <w:szCs w:val="24"/>
+    </w:rPr>
+  </w:style>
+  <w:style w:type="paragraph" w:styleId="Paragrafoelenco">
+    <w:name w:val="List Paragraph"/>
+    <w:basedOn w:val="Normale"/>
+    <w:uiPriority w:val="34"/>
+    <w:qFormat/>
+    <w:rsid w:val="00B210CE"/>
+    <w:pPr>
+      <w:ind w:left="720"/>
+      <w:contextualSpacing/>
+    </w:pPr>
+  </w:style>
+  <w:style w:type="character" w:styleId="Enfasigrassetto">
+    <w:name w:val="Strong"/>
+    <w:basedOn w:val="Carpredefinitoparagrafo"/>
+    <w:uiPriority w:val="22"/>
+    <w:qFormat/>
+    <w:rsid w:val="00D60B05"/>
+    <w:rPr>
+      <w:b/>
+      <w:bCs/>
     </w:rPr>
   </w:style>
 </w:styles>

</xml_diff>

<commit_message>
Refactored market reference and added VR technology and platforms
</commit_message>
<xml_diff>
--- a/Fase_1/Fattibilita.docx
+++ b/Fase_1/Fattibilita.docx
@@ -389,6 +389,7 @@
                 <w:ilvl w:val="1"/>
                 <w:numId w:val="18"/>
               </w:numPr>
+              <w:ind w:left="1434" w:right="170" w:hanging="357"/>
             </w:pPr>
             <w:r>
               <w:t>I</w:t>
@@ -400,24 +401,26 @@
               <w:t xml:space="preserve"> è il mondo della vendita on-line, questo progetto comprende tutta clientela che </w:t>
             </w:r>
             <w:r>
-              <w:rPr>
-                <w:u w:val="single"/>
-              </w:rPr>
-              <w:t>a</w:t>
+              <w:t>acquista</w:t>
+            </w:r>
+            <w:r>
+              <w:t xml:space="preserve"> sui normali e</w:t>
             </w:r>
             <w:bookmarkStart w:id="0" w:name="_GoBack"/>
             <w:bookmarkEnd w:id="0"/>
             <w:r>
-              <w:rPr>
-                <w:u w:val="single"/>
-              </w:rPr>
-              <w:t>cquista</w:t>
+              <w:t>-</w:t>
+            </w:r>
+            <w:proofErr w:type="gramStart"/>
+            <w:r>
+              <w:t xml:space="preserve">commerce  </w:t>
             </w:r>
             <w:r>
-              <w:t xml:space="preserve"> sui normali e-commerce  </w:t>
+              <w:t>migliorandone</w:t>
             </w:r>
+            <w:proofErr w:type="gramEnd"/>
             <w:r>
-              <w:t>. Chi sono i potenziali clienti? Quali sono le loro esigenze e comportamenti di acquisto?</w:t>
+              <w:t xml:space="preserve"> l’esperienza.</w:t>
             </w:r>
           </w:p>
           <w:p>
@@ -443,7 +446,7 @@
               </w:numPr>
             </w:pPr>
             <w:r>
-              <w:t>Scegli la tecnologia VR più adatta alle tue esigenze. Considera se vuoi un'esperienza VR completa o se desideri integrare elementi VR in un negozio online tradizionale.</w:t>
+              <w:t>Come tecnologia verrà utilizzata la realtà virtuale, ricreando una simulazione di un negozio fisico permettendo l’acquisto.</w:t>
             </w:r>
           </w:p>
           <w:p>
@@ -454,16 +457,29 @@
               </w:numPr>
             </w:pPr>
             <w:r>
-              <w:t xml:space="preserve">Verifica la compatibilità con le principali piattaforme VR, come Oculus, HTC Vive, </w:t>
+              <w:t xml:space="preserve">Piattaforme per cui verrà </w:t>
+            </w:r>
+            <w:proofErr w:type="gramStart"/>
+            <w:r>
+              <w:t>sviluppato  saranno</w:t>
+            </w:r>
+            <w:proofErr w:type="gramEnd"/>
+            <w:r>
+              <w:t xml:space="preserve"> Meta </w:t>
             </w:r>
             <w:proofErr w:type="spellStart"/>
             <w:r>
-              <w:t>PlayStation</w:t>
+              <w:t>Quest</w:t>
             </w:r>
             <w:proofErr w:type="spellEnd"/>
             <w:r>
-              <w:t xml:space="preserve"> VR, ecc.</w:t>
+              <w:t xml:space="preserve"> 2 e Asus VR </w:t>
             </w:r>
+            <w:proofErr w:type="spellStart"/>
+            <w:r>
+              <w:t>Headset</w:t>
+            </w:r>
+            <w:proofErr w:type="spellEnd"/>
           </w:p>
           <w:p>
             <w:pPr>
@@ -477,7 +493,7 @@
                 <w:b/>
                 <w:bCs/>
               </w:rPr>
-              <w:t>Prodotti e Servizi:</w:t>
+              <w:t>Servizi:</w:t>
             </w:r>
           </w:p>
           <w:p>
@@ -488,7 +504,16 @@
               </w:numPr>
             </w:pPr>
             <w:r>
-              <w:t>Determina i prodotti o servizi che offrirai nel tuo e-commerce VR. Alcuni settori possono trarre maggiore beneficio dall'esperienza VR, come l'abbigliamento, il design d'interni o i giocattoli.</w:t>
+              <w:t xml:space="preserve">I servizi </w:t>
+            </w:r>
+            <w:r>
+              <w:t>forniti</w:t>
+            </w:r>
+            <w:r>
+              <w:t xml:space="preserve"> saranno la possibilità di </w:t>
+            </w:r>
+            <w:r>
+              <w:t>visualizzare i prodotti e poterli acquistare.</w:t>
             </w:r>
           </w:p>
           <w:p>
@@ -514,44 +539,7 @@
               </w:numPr>
             </w:pPr>
             <w:r>
-              <w:t>L'esperienza utente è cruciale. Assicurati che la navigazione e l'interazione nel tuo e-commerce VR siano intuitive e coinvolgenti.</w:t>
-            </w:r>
-          </w:p>
-          <w:p>
-            <w:pPr>
-              <w:numPr>
-                <w:ilvl w:val="1"/>
-                <w:numId w:val="18"/>
-              </w:numPr>
-            </w:pPr>
-            <w:r>
-              <w:t>Considera la possibilità di implementare funzionalità come la prova virtuale dei prodotti o l'interazione sociale tra gli utenti.</w:t>
-            </w:r>
-          </w:p>
-          <w:p>
-            <w:pPr>
-              <w:numPr>
-                <w:ilvl w:val="0"/>
-                <w:numId w:val="18"/>
-              </w:numPr>
-            </w:pPr>
-            <w:r>
-              <w:rPr>
-                <w:b/>
-                <w:bCs/>
-              </w:rPr>
-              <w:t>Costi di Sviluppo e Implementazione:</w:t>
-            </w:r>
-          </w:p>
-          <w:p>
-            <w:pPr>
-              <w:numPr>
-                <w:ilvl w:val="1"/>
-                <w:numId w:val="18"/>
-              </w:numPr>
-            </w:pPr>
-            <w:r>
-              <w:t>Stimare i costi associati allo sviluppo dell'e-commerce VR, inclusi quelli legati al software, hardware, sviluppatori e eventuali partnership con aziende VR già consolidate.</w:t>
+              <w:t xml:space="preserve">Utente potrà muoversi all’interno del negozio e potrà vedere e acquistare i prodotti all’interno del negozio </w:t>
             </w:r>
           </w:p>
           <w:p>
@@ -577,45 +565,13 @@
               </w:numPr>
             </w:pPr>
             <w:r>
-              <w:t>Pianifica una strategia di marketing specifica per il tuo e-commerce VR. Potresti sfruttare la novità della tecnologia VR per attirare l'attenzione dei consumatori.</w:t>
+              <w:t>S</w:t>
+            </w:r>
+            <w:r>
+              <w:t>fruttare la novità della tecnologia VR per attirare l'attenzione dei consumatori.</w:t>
             </w:r>
           </w:p>
-          <w:p>
-            <w:pPr>
-              <w:ind w:left="720"/>
-            </w:pPr>
-          </w:p>
-          <w:p>
-            <w:pPr>
-              <w:ind w:left="720"/>
-            </w:pPr>
-          </w:p>
-          <w:p>
-            <w:pPr>
-              <w:numPr>
-                <w:ilvl w:val="0"/>
-                <w:numId w:val="18"/>
-              </w:numPr>
-            </w:pPr>
-            <w:r>
-              <w:rPr>
-                <w:b/>
-                <w:bCs/>
-              </w:rPr>
-              <w:t>Integrazione con Sistemi Esistenti:</w:t>
-            </w:r>
-          </w:p>
-          <w:p>
-            <w:pPr>
-              <w:numPr>
-                <w:ilvl w:val="1"/>
-                <w:numId w:val="18"/>
-              </w:numPr>
-            </w:pPr>
-            <w:r>
-              <w:t>Valuta come il tuo e-commerce VR si integrerà con i sistemi esistenti, come il tuo sito web principale, gestione dell'inventario, sistemi di pagamento, ecc.</w:t>
-            </w:r>
-          </w:p>
+          <w:p/>
           <w:p>
             <w:pPr>
               <w:numPr>
@@ -639,59 +595,13 @@
               </w:numPr>
             </w:pPr>
             <w:r>
-              <w:t>Garantisci la sicurezza dei dati personali degli utenti e delle transazioni. La privacy è un aspetto critico, quindi assicurati di conformarti alle normative vigenti.</w:t>
+              <w:t>Garantisc</w:t>
             </w:r>
-          </w:p>
-          <w:p>
-            <w:pPr>
-              <w:numPr>
-                <w:ilvl w:val="0"/>
-                <w:numId w:val="18"/>
-              </w:numPr>
-            </w:pPr>
             <w:r>
-              <w:rPr>
-                <w:b/>
-                <w:bCs/>
-              </w:rPr>
-              <w:t>Supporto Tecnico:</w:t>
+              <w:t>e</w:t>
             </w:r>
-          </w:p>
-          <w:p>
-            <w:pPr>
-              <w:numPr>
-                <w:ilvl w:val="1"/>
-                <w:numId w:val="18"/>
-              </w:numPr>
-            </w:pPr>
             <w:r>
-              <w:t>Prevedi un sistema efficace di supporto tecnico per risolvere eventuali problemi che gli utenti potrebbero incontrare durante l'utilizzo del tuo e-commerce VR.</w:t>
-            </w:r>
-          </w:p>
-          <w:p>
-            <w:pPr>
-              <w:numPr>
-                <w:ilvl w:val="0"/>
-                <w:numId w:val="18"/>
-              </w:numPr>
-            </w:pPr>
-            <w:r>
-              <w:rPr>
-                <w:b/>
-                <w:bCs/>
-              </w:rPr>
-              <w:t>Analisi del Ritorno sugli Investimenti (ROI):</w:t>
-            </w:r>
-          </w:p>
-          <w:p>
-            <w:pPr>
-              <w:numPr>
-                <w:ilvl w:val="1"/>
-                <w:numId w:val="18"/>
-              </w:numPr>
-            </w:pPr>
-            <w:r>
-              <w:t>Valuta il possibile ritorno sugli investimenti nel medio e lungo termine. Considera fattori come l'adozione di mercato, la crescita prevista e la fedeltà dei clienti.</w:t>
+              <w:t xml:space="preserve"> la sicurezza dei dati personali degli utenti e delle transazioni. </w:t>
             </w:r>
           </w:p>
           <w:p/>
@@ -3387,6 +3297,7 @@
   <w:style w:type="character" w:default="1" w:styleId="Carpredefinitoparagrafo">
     <w:name w:val="Default Paragraph Font"/>
     <w:uiPriority w:val="1"/>
+    <w:semiHidden/>
     <w:unhideWhenUsed/>
   </w:style>
   <w:style w:type="table" w:default="1" w:styleId="Tabellanormale">

</xml_diff>